<commit_message>
Last commit, all set for grading, 07-04-2024.
</commit_message>
<xml_diff>
--- a/sba23021_Integrated_CA.docx
+++ b/sba23021_Integrated_CA.docx
@@ -39,6 +39,12 @@
           <w:kern w:val="48"/>
         </w:rPr>
         <w:t>RDBM</w:t>
+      </w:r>
+      <w:r>
+        <w:rPr>
+          <w:kern w:val="48"/>
+        </w:rPr>
+        <w:t>S</w:t>
       </w:r>
       <w:r>
         <w:rPr>
@@ -195,7 +201,21 @@
           <w:i/>
           <w:iCs/>
         </w:rPr>
-        <w:t>This study investigates the relationship between storage solution tools such as Relational Database Management Systems (RDBMS), Hadoop, and APIs, and how they can be separately interlinked with advanced data analytics, specifically neural networks. The purpose of the study is to compare an RDBMS with Hadoop when processing a 1.6GB dataset, and then apply a Neural Network. To expand the scope, this study will also include the usage of APIs (specifically, the Keras library) to implement a Convolutional Neural Network (CNN). This study was conducted using my personal laptop to load a 1.6GB dataset into an RDBMS and Hadoop. I utilized Jupyter Notebooks to interact with these two technologies, exploring computing times, roadblocks faced, and other insights. Following this, we applied the same Neural Network to predict if certain jobs are more popular based on gender. Another aspect of the study involves utilizing an API; for this purpose, Keras and a Convolutional Neural Network (CNN) were used. One of the objectives is to evaluate the performance of the CNN model in classifying movie reviews as positive or negative based on their sentiment. The research findings indicate that HDFS is a better choice for storing and processing large datasets compared to RDBMS; however, in certain scenarios and for non-technical users, an API like Keras can speed up the preprocessing of the data to model a NN.</w:t>
+        <w:t xml:space="preserve">This study investigates the relationship between storage solution tools such as Relational Database Management Systems (RDBMS), Hadoop, and APIs, and how they can be separately interlinked with advanced data analytics, specifically neural networks. The purpose of the study is to compare an RDBMS with Hadoop when processing a 1.6GB dataset, and then apply a Neural Network. To expand the scope, this study will also include the usage of APIs (specifically, the Keras library) to implement a Convolutional Neural Network (CNN). This study was conducted using my personal laptop to load a 1.6GB dataset into an RDBMS and Hadoop. I utilized Jupyter Notebooks to interact with these two technologies, exploring computing times, roadblocks faced, and other insights. Following this, we applied the same Neural Network to </w:t>
+      </w:r>
+      <w:r>
+        <w:rPr>
+          <w:i/>
+          <w:iCs/>
+        </w:rPr>
+        <w:t>classify gender based on job title and age</w:t>
+      </w:r>
+      <w:r>
+        <w:rPr>
+          <w:i/>
+          <w:iCs/>
+        </w:rPr>
+        <w:t>. Another aspect of the study involves utilizing an API; for this purpose, Keras and a Convolutional Neural Network (CNN) were used. One of the objectives is to evaluate the performance of the CNN model in classifying movie reviews as positive or negative based on their sentiment. The research findings indicate that HDFS is a better choice for storing and processing large datasets compared to RDBMS; however, in certain scenarios and for non-technical users, an API like Keras can speed up the preprocessing of the data to model a NN.</w:t>
       </w:r>
     </w:p>
     <w:bookmarkEnd w:id="2"/>
@@ -226,6 +246,12 @@
         <w:rPr>
           <w:b w:val="0"/>
         </w:rPr>
+        <w:t xml:space="preserve"> (RDBMS)</w:t>
+      </w:r>
+      <w:r>
+        <w:rPr>
+          <w:b w:val="0"/>
+        </w:rPr>
         <w:t xml:space="preserve">, </w:t>
       </w:r>
       <w:r>
@@ -238,68 +264,86 @@
         <w:rPr>
           <w:b w:val="0"/>
         </w:rPr>
+        <w:t xml:space="preserve"> </w:t>
+      </w:r>
+      <w:r>
+        <w:rPr>
+          <w:b w:val="0"/>
+        </w:rPr>
+        <w:t>(</w:t>
+      </w:r>
+      <w:r>
+        <w:rPr>
+          <w:b w:val="0"/>
+        </w:rPr>
+        <w:t>HDFS</w:t>
+      </w:r>
+      <w:r>
+        <w:rPr>
+          <w:b w:val="0"/>
+        </w:rPr>
+        <w:t>)</w:t>
+      </w:r>
+      <w:r>
+        <w:rPr>
+          <w:b w:val="0"/>
+        </w:rPr>
         <w:t>,</w:t>
       </w:r>
       <w:r>
         <w:rPr>
           <w:b w:val="0"/>
         </w:rPr>
-        <w:t xml:space="preserve"> HDFS,</w:t>
+        <w:t xml:space="preserve"> Spark,</w:t>
       </w:r>
       <w:r>
         <w:rPr>
           <w:b w:val="0"/>
         </w:rPr>
-        <w:t xml:space="preserve"> Spark,</w:t>
+        <w:t xml:space="preserve"> API, Keras, Neural Network </w:t>
       </w:r>
       <w:r>
         <w:rPr>
           <w:b w:val="0"/>
         </w:rPr>
-        <w:t xml:space="preserve"> API, Keras, Neural Network </w:t>
+        <w:t>(</w:t>
       </w:r>
       <w:r>
         <w:rPr>
           <w:b w:val="0"/>
         </w:rPr>
-        <w:t>(</w:t>
+        <w:t>NN</w:t>
       </w:r>
       <w:r>
         <w:rPr>
           <w:b w:val="0"/>
         </w:rPr>
-        <w:t>NN</w:t>
+        <w:t>)</w:t>
       </w:r>
       <w:r>
         <w:rPr>
           <w:b w:val="0"/>
         </w:rPr>
+        <w:t>, Convolutional Neural Network</w:t>
+      </w:r>
+      <w:r>
+        <w:rPr>
+          <w:b w:val="0"/>
+        </w:rPr>
+        <w:t xml:space="preserve"> (</w:t>
+      </w:r>
+      <w:r>
+        <w:rPr>
+          <w:b w:val="0"/>
+        </w:rPr>
+        <w:t>CNN</w:t>
+      </w:r>
+      <w:r>
+        <w:rPr>
+          <w:b w:val="0"/>
+        </w:rPr>
         <w:t>)</w:t>
       </w:r>
-      <w:r>
-        <w:rPr>
-          <w:b w:val="0"/>
-        </w:rPr>
-        <w:t>, Convolutional Neural Network</w:t>
-      </w:r>
-      <w:r>
-        <w:rPr>
-          <w:b w:val="0"/>
-        </w:rPr>
-        <w:t xml:space="preserve"> (</w:t>
-      </w:r>
-      <w:r>
-        <w:rPr>
-          <w:b w:val="0"/>
-        </w:rPr>
-        <w:t>CNN</w:t>
-      </w:r>
-      <w:r>
-        <w:rPr>
-          <w:b w:val="0"/>
-        </w:rPr>
-        <w:t>)</w:t>
-      </w:r>
       <w:bookmarkEnd w:id="3"/>
     </w:p>
     <w:p>
@@ -333,7 +377,17 @@
         <w:pStyle w:val="BodyText"/>
       </w:pPr>
       <w:r>
-        <w:t>The intention of this paper is to explore all three technologies—RDBMS, Hadoop, and APIs—to determine which one is the best fit for data extraction and processing in the context of Neural Networks implementation. This consideration is crucial, given that many individuals interested in Machine Learning are not software developers, and the need for a 'plug-in' to deploy their ML models is evident</w:t>
+        <w:t xml:space="preserve">The intention of this paper is to explore all three technologies—RDBMS, Hadoop, and APIs—to determine which one is the best fit for data extraction and processing in the context of Neural Networks implementation. This consideration is crucial, given that many individuals interested in Machine Learning are not software developers, and the need for a </w:t>
+      </w:r>
+      <w:r>
+        <w:rPr>
+          <w:i/>
+          <w:iCs/>
+        </w:rPr>
+        <w:t>plug-in</w:t>
+      </w:r>
+      <w:r>
+        <w:t xml:space="preserve"> to deploy their ML models is evident</w:t>
       </w:r>
       <w:r>
         <w:t>.</w:t>
@@ -397,6 +451,12 @@
         <w:t xml:space="preserve">Examine the current state of RDBMS, Hadoop, and APIs when used in modeling </w:t>
       </w:r>
       <w:r>
+        <w:t>a</w:t>
+      </w:r>
+      <w:r>
+        <w:t xml:space="preserve"> </w:t>
+      </w:r>
+      <w:r>
         <w:t>NN</w:t>
       </w:r>
       <w:r>
@@ -502,7 +562,17 @@
         <w:jc w:val="both"/>
       </w:pPr>
       <w:r>
-        <w:t>How do Relational Database Management Systems (RDBMS) and Hadoop compare in terms of efficiency and effectiveness in processing large datasets for the application of neural networks, and how can APIs, particularly the Keras library, streamline the implementation of neural network models in data analytics</w:t>
+        <w:t xml:space="preserve">How do Relational Database Management Systems (RDBMS) and Hadoop compare in terms of efficiency and effectiveness in processing large datasets for the application of neural networks, and how can APIs, particularly the </w:t>
+      </w:r>
+      <w:r>
+        <w:rPr>
+          <w:i/>
+          <w:iCs/>
+        </w:rPr>
+        <w:t xml:space="preserve">Keras </w:t>
+      </w:r>
+      <w:r>
+        <w:t>library, streamline the implementation of neural network models in data analytics</w:t>
       </w:r>
       <w:r>
         <w:t xml:space="preserve"> </w:t>
@@ -808,7 +878,22 @@
         <w:jc w:val="both"/>
       </w:pPr>
       <w:r>
-        <w:t>The research methodology used in this paper is experimental, as can be seen in Section V</w:t>
+        <w:t xml:space="preserve">The research methodology used in this paper is experimental, as can be seen in </w:t>
+      </w:r>
+      <w:r>
+        <w:t>the annex</w:t>
+      </w:r>
+      <w:r>
+        <w:t xml:space="preserve"> </w:t>
+      </w:r>
+      <w:r>
+        <w:t>s</w:t>
+      </w:r>
+      <w:r>
+        <w:t xml:space="preserve">ection </w:t>
+      </w:r>
+      <w:r>
+        <w:t>X</w:t>
       </w:r>
       <w:r>
         <w:t xml:space="preserve">. </w:t>
@@ -833,7 +918,13 @@
         <w:jc w:val="both"/>
       </w:pPr>
       <w:r>
-        <w:t>Four papers have been crucial to unblock roadblocks faced during the elaboration of this paper</w:t>
+        <w:t xml:space="preserve">Four papers have been crucial to </w:t>
+      </w:r>
+      <w:r>
+        <w:t>overcome</w:t>
+      </w:r>
+      <w:r>
+        <w:t xml:space="preserve"> roadblocks faced during the elaboration of this paper</w:t>
       </w:r>
       <w:r>
         <w:t>:</w:t>
@@ -879,10 +970,24 @@
         <w:t xml:space="preserve"> </w:t>
       </w:r>
       <w:r>
-        <w:t>(Alwosheel, van Cranenburgh, and Chorus, 2018). This paper focuses on determining the optimal sample size for training ANNs.</w:t>
-      </w:r>
-      <w:r>
-        <w:t xml:space="preserve"> In point </w:t>
+        <w:t>(Alwosheel, van Cranenburgh, and Chorus, 2018). This paper focuses on determining the optimal sample size for training ANNs</w:t>
+      </w:r>
+      <w:bookmarkStart w:id="7" w:name="_Hlk163382829"/>
+      <w:r>
+        <w:t>.</w:t>
+      </w:r>
+      <w:r>
+        <w:t xml:space="preserve"> At section X. </w:t>
+      </w:r>
+      <w:r>
+        <w:rPr>
+          <w:i/>
+          <w:iCs/>
+        </w:rPr>
+        <w:t>Implementation,</w:t>
+      </w:r>
+      <w:r>
+        <w:t xml:space="preserve"> point </w:t>
       </w:r>
       <w:r>
         <w:rPr>
@@ -918,6 +1023,7 @@
         <w:t xml:space="preserve"> added to the model; specifically, the number of rows increased from 2,907 to 11,628. This strategy of augmenting the dataset effectively resolved the issue of overfitting.</w:t>
       </w:r>
     </w:p>
+    <w:bookmarkEnd w:id="7"/>
     <w:p>
       <w:pPr>
         <w:pStyle w:val="ListParagraph"/>
@@ -955,7 +1061,17 @@
         <w:t xml:space="preserve">. </w:t>
       </w:r>
       <w:r>
-        <w:t>It offers a great illustration of how an API like Keras can be utilized in modelling a CNN.</w:t>
+        <w:t xml:space="preserve">It offers a great illustration of how an API like </w:t>
+      </w:r>
+      <w:r>
+        <w:rPr>
+          <w:i/>
+          <w:iCs/>
+        </w:rPr>
+        <w:t>Keras</w:t>
+      </w:r>
+      <w:r>
+        <w:t xml:space="preserve"> can be utilized in modelling a CNN.</w:t>
       </w:r>
       <w:r>
         <w:t xml:space="preserve"> </w:t>
@@ -981,7 +1097,31 @@
         <w:t>(Krizhevsky, Sutskever, &amp; Hinton, 2012).</w:t>
       </w:r>
       <w:r>
-        <w:t xml:space="preserve"> This technique clearly reduces overfitting in CNNs, after testing Chollet CNN, it clearly overfitted. Dropout was introduced in phase 2 and results were satisfactory mitigating overfitting.</w:t>
+        <w:t xml:space="preserve"> This technique clearly reduces overfitting in CNNs, after testing Chollet CNN, it clearly overfitted. Dropout was introduced in phase 2</w:t>
+      </w:r>
+      <w:r>
+        <w:t xml:space="preserve"> </w:t>
+      </w:r>
+      <w:bookmarkStart w:id="8" w:name="_Hlk163382958"/>
+      <w:r>
+        <w:t>(</w:t>
+      </w:r>
+      <w:r>
+        <w:rPr>
+          <w:i/>
+          <w:iCs/>
+        </w:rPr>
+        <w:t>5.API_Data_to_model_CNN</w:t>
+      </w:r>
+      <w:r>
+        <w:t>)</w:t>
+      </w:r>
+      <w:r>
+        <w:t xml:space="preserve"> </w:t>
+      </w:r>
+      <w:bookmarkEnd w:id="8"/>
+      <w:r>
+        <w:t>and results were satisfactory mitigating overfitting.</w:t>
       </w:r>
     </w:p>
     <w:p>
@@ -998,26 +1138,19 @@
         <w:jc w:val="both"/>
       </w:pPr>
       <w:r>
-        <w:t xml:space="preserve">This literature review is based on a topic paper that explores how technologies like RDBMS, HDFS, and APIs are shaping the constantly evolving field of deep learning, particularly </w:t>
+        <w:t xml:space="preserve">This literature review is based on </w:t>
+      </w:r>
+      <w:r>
+        <w:t>the</w:t>
+      </w:r>
+      <w:r>
+        <w:t xml:space="preserve"> topic paper that explores how technologies like RDBMS, HDFS, and APIs are shaping the constantly evolving field of deep learning, particularly </w:t>
       </w:r>
       <w:r>
         <w:t>in</w:t>
       </w:r>
       <w:r>
         <w:t xml:space="preserve"> Neural Networks. To develop this paper, 16 articles and 2 books were reviewed, contributing to its creation. The sources have been thematically classified into two categories:</w:t>
-      </w:r>
-    </w:p>
-    <w:p>
-      <w:pPr>
-        <w:pStyle w:val="ListParagraph"/>
-        <w:numPr>
-          <w:ilvl w:val="0"/>
-          <w:numId w:val="25"/>
-        </w:numPr>
-        <w:jc w:val="both"/>
-      </w:pPr>
-      <w:r>
-        <w:t>Storage Solutions: Comparing HDFS and RDBMS.</w:t>
       </w:r>
     </w:p>
     <w:p>
@@ -1029,81 +1162,9 @@
         </w:numPr>
         <w:spacing w:after="8pt" w:line="12.95pt" w:lineRule="auto"/>
         <w:jc w:val="start"/>
-        <w:rPr>
-          <w:spacing w:val="-1"/>
-          <w:lang w:val="x-none" w:eastAsia="x-none"/>
-        </w:rPr>
-      </w:pPr>
-      <w:r>
-        <w:rPr>
-          <w:spacing w:val="-1"/>
-          <w:lang w:val="x-none" w:eastAsia="x-none"/>
-        </w:rPr>
-        <w:t>Machine Learning APIs</w:t>
-      </w:r>
-      <w:r>
-        <w:rPr>
-          <w:spacing w:val="-1"/>
-          <w:lang w:val="x-none" w:eastAsia="x-none"/>
-        </w:rPr>
-        <w:t>, and Neural Networks.</w:t>
-      </w:r>
-    </w:p>
-    <w:p>
-      <w:pPr>
-        <w:pStyle w:val="Heading2"/>
       </w:pPr>
       <w:r>
         <w:t>Storage Solutions: Comparing HDFS and RDBMS.</w:t>
-      </w:r>
-    </w:p>
-    <w:p>
-      <w:pPr>
-        <w:pStyle w:val="BodyText"/>
-      </w:pPr>
-      <w:r>
-        <w:t xml:space="preserve">Chuck Lam (2011) provides a solid foundation in the basics of Hadoop, including its architecture, file system (HDFS), and core components like MapReduce. He demonstrates how Hadoop can be leveraged to process large datasets efficiently also shows Hadoop in real worlds applications for large organisations such as the New Your Times, China Mobile, </w:t>
-      </w:r>
-      <w:r>
-        <w:t>StumbleUpon</w:t>
-      </w:r>
-      <w:r>
-        <w:t xml:space="preserve"> and IBM. This source helps justify the importance of Hadoop as a storage solution and its emergence by providing computational capabilities over large amounts of data. Hadoop then came into play to tackle the challenges posed by Big Data for large corporations, a focus of Neeta Awasthy and Nikhila Valivarthi (2023) study. The index building for Google Search involves massive datasets and performs statistical analysis in indexing through large-scale batch processing. Facebook manages two primary clusters that store approximately 12 terabytes of data each. Additionally, eBay maintains substantial clusters designed to manage the data of 180 billion active users. To this paper, the value of this study lies in how it demonstrates the real-world applications of HDFS. A key component for RDBMS is memory and its performance role it plays that is what Li et al., </w:t>
-      </w:r>
-      <w:r>
-        <w:lastRenderedPageBreak/>
-        <w:t>(2016) studied. They compared physical memories (SSD or HDD) with cloud memory (remote direct access, RDMA). This paper examines four scenarios to demonstrate that remote memory hosted in servers outperforms traditional physical memory systems. It is relevant to note that the state of the art of RDBMS has dramatically improved thanks to cloud-based solutions. Palanisamy and Suvitha Vani (2020) conducted a survey comparing the concepts of NoSQL and RDBMS, including their limitations, and also addressed the advantages and types of NoSQL databases. Their research concluded that a NoSQL database is an excellent choice when the data is structured, and the volume is not large, while NoSQL is preferable for unstructured data or for structured data with the potential for rapid growth. Essential to this paper is the way this article summarizes the points where NoSQL overtakes RDBMS. Arshad et al., (2023) compare NoSQL technologies with traditional RDBMS in the context of Big Data analytics. The paper describes NoSQL as "Not Only SQL" and categorizes these databases into key-value stores, document databases, wide-column stores, and graph databases, with Hadoop classified as a wide-column store. It outlines the evolution of Big Data from megabytes and gigabytes to terabytes and petabytes, constantly challenging the industry to develop new storage solutions to meet escalating demands. The nature of Big Data is also elucidated in terms of its volume, variety, velocity, and variability. Furthermore, the paper details the ACID properties of RDBMS—atomicity, consistency, isolation, and durability—and compares them with the CAP theorem of NoSQL, which emphasizes strong consistency, high availability, and partition tolerance. The authors conducted a survey among relevant IT companies, revealing a preference for NoSQL technologies when managing Big Data. The study concludes that applications dealing with Big Data tend to perform better in NoSQL environments. Candel, Sevilla Ruiz, and Garcia-Molina (2022) are determined to prove that a unified metamodel for NoSQL and relational databases represents the future in the field of databases, especially as NoSQL technologies have gained popularity recently. In their conclusion, the authors present a metamodel named U-Schema, where both NoSQL and RDBMS are optimized. Pertinent to this paper is an understanding of the current state of the art concerning RDBMS.</w:t>
-      </w:r>
-    </w:p>
-    <w:p>
-      <w:pPr>
-        <w:pStyle w:val="Heading2"/>
-      </w:pPr>
-      <w:r>
-        <w:t>Machine Learning APIs, and Neural Networks.</w:t>
-      </w:r>
-    </w:p>
-    <w:p>
-      <w:pPr>
-        <w:pStyle w:val="BodyText"/>
-      </w:pPr>
-      <w:r>
-        <w:t xml:space="preserve">Halevy, Norvig, and Pereira (2009) argue that large volumes of data can be more valuable than complex algorithms in developing artificial intelligence systems. They maintain that large-scale data can improve language processing and that simple algorithms can outperform complex ones when coupled with massive datasets. How this study fits into the paper is significant because it demonstrates an early stage of what is now known as an API; the authors used web-based data to train their models. The evolution of ML API (Atakan Cetinsoy et al., 2016), traces their journey from the era when researchers relied on pen and paper, to the present, where IT systems deploy these ML models. It also addresses current challenges, emphasizing the treatment of data before implementing an ML model. The authors highlight solutions such as Machine Learning as a Service (e.g., Azure ML, AWS) and REST APIs (e.g., BigML), showing how these technologies are valuable because they provide evidence of large companies creating and using APIs for modelling their ML models. A big breakthrough happened when Krizhevsky, Sutskever, and Hinton (2012) explain the </w:t>
-      </w:r>
-      <w:r>
-        <w:t xml:space="preserve">development of a deep convolutional neural network (CNN) that outperforms prior models in classifying high-resolution images in the ImageNet challenge. The CNN features 60 million parameters and 650,000 neurons across five convolutional and three fully connected layers. This study is one of the first to introduce the term 'dropout' as a method to prevent overfitting. Continuing with the development of deep learning LeCun, Bengio, and Hinton (2015), emphasizing the ability of deep learning to create computational models that recognize complex patterns through multiple processing layers. The authors describe how deep learning has improved areas like speech recognition, visual recognition, object detection, drug discovery, and genomics. All these advancements are thanks to the use of backpropagation algorithms. It also mentions that deep convolutional networks are great for image, video, audio processing, text processing, and speech processing. A new neural network architecture, known as the Transformer, represents an evolution from recurrent and convolutional neural networks and was introduced by Vaswani et al. (2017). The Transformer employs attention mechanisms, which enable better parallelization, reduce training times, and enhance performance on machine learning translation tasks. This paper concludes that the Transformer is a superior model to its predecessors in terms of translation models. According to Mishra and Gupta (2017), deep learning surpasses traditional ML models in its ability to perceive text and images. Neural Networks, as a crucial component of deep learning, are discussed in depth—specifically, ANNs and CNNs, which are key to this paper. It concludes that NNs are among the more popular techniques for solving deep learning problems. Chollet (2018) provides great examples of best practices for deep learning, particularly the use of Keras as an API for modelling CNNs. Chollet demonstrates how Keras streamlines data processing in a CNN structure, from processing IMDB reviews to constructing network layers. This example was instrumental to this paper, showcasing Keras robustness and ease of use in the context of neural networks. Lee and Song (2019) focus on examining parameter estimation procedures for deep neural networks, as well as the structures of CNN models, ranging from basic to advanced techniques. The authors are also determined to demonstrate the critical steps in CNNs that enhance image classification performance on the CIFAR-10 dataset using Keras. Their conclusions suggest that utilizing multiple stacks of convolutional layers along with batch normalization can lead to improved predictions. Another important finding that is relevant to this paper is that Keras, due to its popularity as a neural network API, enables individuals to quickly familiarize themselves with deep learning methodologies. Jin, Chollet, Song, and Hu (2023) present AutoKeras, an Automated Machine Learning (AutoML) library designed to simplify the application of deep learning. It offers a solution for challenges in model selection and hyperparameter tuning, thereby making deep learning accessible to those with limited technical expertise. The library provides a user-friendly interface, assisting inexperienced users in addressing machine learning problems with minimal coding required. This study represents a significant step towards democratizing deep learning technology and aligns with the promising future of ML APIs discussed in this paper. Barry-Straume, Tschannen, Engels, and Fine (2018) assess how varying training set sizes influence the validation accuracy of CNNs. The study determines the optimal data volume required to achieve maximum accuracy during model validation. Furthermore, the </w:t>
-      </w:r>
-      <w:r>
-        <w:lastRenderedPageBreak/>
-        <w:t>research indicates that larger datasets can significantly enhance the predictive capabilities of CNNs. This study is crucial to the present paper as it introduces the concept of validation. In the implementation phase, validation was conducted to assess overfitting. Initially, the neural network and the specific CNN in focus here were prone to overfitting; however, through validation, this was effectively mitigated. Alwosheel, van Cranenburgh, and Chorus (2018) examine the appropriate sample size for ANNs in discrete choice modelling. They fill a gap in empirical guidelines by establishing a rule-of-thumb based on Monte Carlo analyses of both synthetic and real data. Their research suggests that a dataset size fifty times the number of weights in the ANN is more effective than the traditionally used benchmark of a dataset only ten times the weight count. This research illuminates a section of this paper, where, in phase 2, an overfitted NN was corrected by increasing the dataset size, thus resolving the overfitting issue. Khan, Hayat, and Porikli (2019) introduce 'Spectral Dropout,' an enhancement of the dropout technique newly introduced for the ImageNet challenge in 2012 by Krizhevsky, Sutskever, and Hinton (2012). Spectral Dropout augments traditional CNNs with a decorrelation transform and tackles overfitting by mitigating weak and noisy Fourier domain coefficients of network activations. The research concludes that this method's efficacy surpasses current regularization methods and increases network training speed. This paper is crucial in addressing overfitting in CNN phase 1, highlighting that since 2012, researchers have been using and improving dropout, leading to its implementation in CNN phase 2.</w:t>
-      </w:r>
-    </w:p>
-    <w:p>
-      <w:pPr>
-        <w:pStyle w:val="BodyText"/>
-      </w:pPr>
-      <w:r>
-        <w:t>In conclusion, this literature review has identified two significant gaps:</w:t>
       </w:r>
     </w:p>
     <w:p>
@@ -1115,17 +1176,256 @@
         </w:numPr>
         <w:spacing w:after="8pt" w:line="12.95pt" w:lineRule="auto"/>
         <w:jc w:val="start"/>
-        <w:rPr>
-          <w:spacing w:val="-1"/>
-          <w:lang w:val="x-none" w:eastAsia="x-none"/>
-        </w:rPr>
-      </w:pPr>
-      <w:r>
-        <w:rPr>
-          <w:spacing w:val="-1"/>
-          <w:lang w:val="x-none" w:eastAsia="x-none"/>
-        </w:rPr>
-        <w:t>The application of HDFS and RDBMS in NN contexts.</w:t>
+      </w:pPr>
+      <w:r>
+        <w:t>Machine Learning APIs, and Neural Networks.</w:t>
+      </w:r>
+    </w:p>
+    <w:p>
+      <w:pPr>
+        <w:pStyle w:val="Heading2"/>
+      </w:pPr>
+      <w:r>
+        <w:t>Storage Solutions: Comparing HDFS and RDBMS.</w:t>
+      </w:r>
+    </w:p>
+    <w:p>
+      <w:pPr>
+        <w:pStyle w:val="BodyText"/>
+      </w:pPr>
+      <w:r>
+        <w:t xml:space="preserve">Chuck Lam (2011) provides a solid foundation in the basics of Hadoop, including its architecture, file system (HDFS), and core components like MapReduce. He demonstrates how Hadoop can be leveraged to process large datasets efficiently also shows Hadoop in real worlds applications for large organisations such as the </w:t>
+      </w:r>
+      <w:r>
+        <w:rPr>
+          <w:i/>
+          <w:iCs/>
+        </w:rPr>
+        <w:t>New Your Times</w:t>
+      </w:r>
+      <w:r>
+        <w:t xml:space="preserve">, </w:t>
+      </w:r>
+      <w:r>
+        <w:rPr>
+          <w:i/>
+          <w:iCs/>
+        </w:rPr>
+        <w:t>China Mobile</w:t>
+      </w:r>
+      <w:r>
+        <w:t xml:space="preserve">, </w:t>
+      </w:r>
+      <w:r>
+        <w:rPr>
+          <w:i/>
+          <w:iCs/>
+        </w:rPr>
+        <w:t>StumbleUpon</w:t>
+      </w:r>
+      <w:r>
+        <w:t xml:space="preserve"> and </w:t>
+      </w:r>
+      <w:r>
+        <w:rPr>
+          <w:i/>
+          <w:iCs/>
+        </w:rPr>
+        <w:t>IBM</w:t>
+      </w:r>
+      <w:r>
+        <w:t xml:space="preserve">. This source helps justify the importance of Hadoop as a storage solution and its emergence by providing computational capabilities over large amounts of data. Hadoop then came into play to tackle the challenges posed by Big Data for large corporations, a focus of Neeta Awasthy and Nikhila Valivarthi (2023) study. The index building for </w:t>
+      </w:r>
+      <w:r>
+        <w:rPr>
+          <w:i/>
+          <w:iCs/>
+        </w:rPr>
+        <w:t>Google Searc</w:t>
+      </w:r>
+      <w:r>
+        <w:t xml:space="preserve">h involves massive datasets and performs statistical analysis in indexing through large-scale batch processing. </w:t>
+      </w:r>
+      <w:r>
+        <w:rPr>
+          <w:i/>
+          <w:iCs/>
+        </w:rPr>
+        <w:t>Facebook</w:t>
+      </w:r>
+      <w:r>
+        <w:t xml:space="preserve"> manages two primary clusters that store approximately 12 terabytes of data each. Additionally, </w:t>
+      </w:r>
+      <w:r>
+        <w:rPr>
+          <w:i/>
+          <w:iCs/>
+        </w:rPr>
+        <w:t>eBay</w:t>
+      </w:r>
+      <w:r>
+        <w:t xml:space="preserve"> maintains substantial clusters designed to manage the data of 180 billion active users. To this paper, the value of this study lies in how it demonstrates the real-world </w:t>
+      </w:r>
+      <w:r>
+        <w:lastRenderedPageBreak/>
+        <w:t xml:space="preserve">applications of HDFS. A key component for RDBMS is memory and its performance role it plays that is what Li et al., (2016) studied. They compared physical memories (SSD </w:t>
+      </w:r>
+      <w:r>
+        <w:t>and</w:t>
+      </w:r>
+      <w:r>
+        <w:t xml:space="preserve"> HDD) with cloud memory (remote direct access, RDMA). This paper examines four scenarios to demonstrate that remote memory hosted in servers outperforms traditional physical memory systems. It is relevant to note that the state of the art of RDBMS has dramatically improved thanks to cloud-based solutions. Palanisamy and Suvitha Vani (2020) conducted a survey comparing the concepts of NoSQL and RDBMS, including their limitations, and also addressed the advantages and types of NoSQL databases. Their research concluded that a NoSQL database is an excellent choice when the data is structured, and the volume is not large, while NoSQL is preferable for unstructured data or for structured data with the potential for rapid growth. Essential to this paper is the way this article summarizes the points where NoSQL overtakes RDBMS. Arshad et al., (2023) compare NoSQL technologies with traditional RDBMS in the context of Big Data analytics. The paper describes NoSQL as "Not Only SQL" and categorizes these databases into key-value stores, document databases, wide-column stores, and graph databases, with Hadoop classified as a wide-column store. It outlines the evolution of Big Data from megabytes and gigabytes to terabytes and petabytes, constantly challenging the industry to develop new storage solutions to meet escalating demands. The nature of Big Data is also elucidated in terms of its volume, variety, velocity, and variability. Furthermore, the paper details the ACID properties of RDBMS—atomicity, consistency, isolation, and durability—and compares them with the CAP theorem of NoSQL, which emphasizes strong consistency, high availability, and partition tolerance. The authors conducted a survey among relevant IT companies, revealing a preference for NoSQL technologies when managing Big Data. The study concludes that applications dealing with Big Data tend to perform better in NoSQL environments. Candel, Sevilla Ruiz, and Garcia-Molina (2022) are determined to prove that a unified metamodel for NoSQL and relational databases represents the future in the field of databases, especially as NoSQL technologies have gained popularity recently. In their conclusion, the authors present a metamodel named U-Schema, where both NoSQL and RDBMS are optimized. Pertinent to this paper is an understanding of the current state of the art concerning RDBMS.</w:t>
+      </w:r>
+    </w:p>
+    <w:p>
+      <w:pPr>
+        <w:pStyle w:val="Heading2"/>
+      </w:pPr>
+      <w:r>
+        <w:t>Machine Learning APIs, and Neural Networks.</w:t>
+      </w:r>
+    </w:p>
+    <w:p>
+      <w:pPr>
+        <w:pStyle w:val="BodyText"/>
+      </w:pPr>
+      <w:r>
+        <w:t xml:space="preserve">Halevy, Norvig, and Pereira (2009) argue that large volumes of data can be more valuable than complex algorithms in developing artificial intelligence systems. They maintain that large-scale data can improve language processing and that simple algorithms can outperform complex ones when coupled with massive datasets. How this study fits into the paper is significant because it demonstrates an early stage of what is now known as an API; the authors used web-based data to train their models. The evolution of ML API (Atakan Cetinsoy et al., 2016), traces their journey from the era when researchers relied on pen and paper, to the present, where IT systems deploy these ML models. It also addresses current challenges, emphasizing the treatment of data before implementing an ML model. The authors highlight solutions such as Machine Learning as a Service (e.g., </w:t>
+      </w:r>
+      <w:r>
+        <w:rPr>
+          <w:i/>
+          <w:iCs/>
+        </w:rPr>
+        <w:t>Azure ML</w:t>
+      </w:r>
+      <w:r>
+        <w:t xml:space="preserve">, </w:t>
+      </w:r>
+      <w:r>
+        <w:rPr>
+          <w:i/>
+          <w:iCs/>
+        </w:rPr>
+        <w:t>AWS</w:t>
+      </w:r>
+      <w:r>
+        <w:t xml:space="preserve">) and REST APIs (e.g., </w:t>
+      </w:r>
+      <w:r>
+        <w:rPr>
+          <w:i/>
+          <w:iCs/>
+        </w:rPr>
+        <w:t>BigML</w:t>
+      </w:r>
+      <w:r>
+        <w:t xml:space="preserve">), showing how these technologies are valuable because they provide evidence of large companies creating and using APIs for modelling their </w:t>
+      </w:r>
+      <w:r>
+        <w:t xml:space="preserve">ML models. A big breakthrough happened when Krizhevsky, Sutskever, and Hinton (2012) explain the development of a deep convolutional neural network (CNN) that outperforms prior models in classifying high-resolution images in the ImageNet challenge. The CNN features 60 million parameters and 650,000 neurons across five convolutional and three fully connected layers. This study is one of the first to introduce the term </w:t>
+      </w:r>
+      <w:r>
+        <w:rPr>
+          <w:i/>
+          <w:iCs/>
+        </w:rPr>
+        <w:t>dropout</w:t>
+      </w:r>
+      <w:r>
+        <w:t xml:space="preserve"> as a method to prevent overfitting. Continuing with the development of deep learning LeCun, Bengio, and Hinton (2015), emphasizing the ability of deep learning to create computational models that recognize complex patterns through multiple processing layers. The authors describe how deep learning has improved areas like speech recognition, visual recognition, object detection, drug discovery, and genomics. All these advancements are thanks to the use of backpropagation algorithms. It also mentions that deep convolutional networks are great for image, video, audio processing, text processing, and speech processing. A new neural network architecture, known as the </w:t>
+      </w:r>
+      <w:r>
+        <w:rPr>
+          <w:i/>
+          <w:iCs/>
+        </w:rPr>
+        <w:t>Transformer</w:t>
+      </w:r>
+      <w:r>
+        <w:t xml:space="preserve">, represents an evolution from recurrent and convolutional neural networks and was introduced by Vaswani et al. (2017). The Transformer employs attention mechanisms, which enable better parallelization, reduce training times, and enhance performance on machine learning translation tasks. This paper concludes that the </w:t>
+      </w:r>
+      <w:r>
+        <w:rPr>
+          <w:i/>
+          <w:iCs/>
+        </w:rPr>
+        <w:t>Transformer</w:t>
+      </w:r>
+      <w:r>
+        <w:t xml:space="preserve"> is a superior model to its predecessors in terms of translation models. According to Mishra and Gupta (2017), deep learning surpasses traditional ML models in its ability to perceive text and images. Neural Networks, as a crucial component of deep learning, are discussed in depth—specifically, ANNs and CNNs, which are key to this paper. It concludes that NNs are among the more popular techniques for solving deep learning problems. Chollet (2018) provides great examples of best practices for deep learning, particularly the use of </w:t>
+      </w:r>
+      <w:r>
+        <w:rPr>
+          <w:i/>
+          <w:iCs/>
+        </w:rPr>
+        <w:t>Keras</w:t>
+      </w:r>
+      <w:r>
+        <w:t xml:space="preserve"> as an API for modelling CNNs. Chollet demonstrates how </w:t>
+      </w:r>
+      <w:r>
+        <w:rPr>
+          <w:i/>
+          <w:iCs/>
+        </w:rPr>
+        <w:t>Keras</w:t>
+      </w:r>
+      <w:r>
+        <w:t xml:space="preserve"> streamlines data processing in a CNN structure, from processing IMDB reviews to constructing network layers. This example was instrumental to this paper, showcasing </w:t>
+      </w:r>
+      <w:r>
+        <w:rPr>
+          <w:i/>
+          <w:iCs/>
+        </w:rPr>
+        <w:t>Keras</w:t>
+      </w:r>
+      <w:r>
+        <w:t xml:space="preserve"> robustness and ease of use in the context of neural networks. Lee and Song (2019) focus on examining parameter estimation procedures for deep neural networks, as well as the structures of CNN models, ranging from basic to advanced techniques. The authors are also determined to demonstrate the critical steps in CNNs that enhance image classification performance on the CIFAR-10 dataset using </w:t>
+      </w:r>
+      <w:r>
+        <w:rPr>
+          <w:i/>
+          <w:iCs/>
+        </w:rPr>
+        <w:t>Keras</w:t>
+      </w:r>
+      <w:r>
+        <w:t xml:space="preserve">. Their conclusions suggest that utilizing multiple stacks of convolutional layers along with batch normalization can lead to improved predictions. Another important finding that is relevant to this paper is that </w:t>
+      </w:r>
+      <w:r>
+        <w:rPr>
+          <w:i/>
+          <w:iCs/>
+        </w:rPr>
+        <w:t>Keras</w:t>
+      </w:r>
+      <w:r>
+        <w:t xml:space="preserve">, due to its popularity as a neural network API, enables individuals to quickly familiarize themselves with deep learning methodologies. Jin, Chollet, Song, and Hu (2023) present </w:t>
+      </w:r>
+      <w:r>
+        <w:rPr>
+          <w:i/>
+          <w:iCs/>
+        </w:rPr>
+        <w:t>AutoKeras</w:t>
+      </w:r>
+      <w:r>
+        <w:t xml:space="preserve">, an Automated Machine Learning (AutoML) library designed to simplify the application of deep learning. It offers a solution for challenges in model selection and hyperparameter tuning, thereby making deep learning accessible to those with limited technical expertise. The library provides a user-friendly interface, assisting inexperienced users in addressing machine learning problems with minimal coding required. This study represents a significant step towards democratizing deep learning technology and aligns with the promising future of ML APIs discussed in this paper. Barry-Straume, Tschannen, Engels, and Fine (2018) assess how varying training set sizes influence the validation accuracy of CNNs. The study determines the optimal data volume required to achieve </w:t>
+      </w:r>
+      <w:r>
+        <w:lastRenderedPageBreak/>
+        <w:t>maximum accuracy during model validation. Furthermore, the research indicates that larger datasets can significantly enhance the predictive capabilities of CNNs. This study is crucial to the present paper as it introduces the concept of validation. In the implementation phase, validation was conducted to assess overfitting. Initially, the neural network and the specific CNN in focus here were prone to overfitting; however, through validation, this was effectively mitigated. Alwosheel, van Cranenburgh, and Chorus (2018) examine the appropriate sample size for ANNs in discrete choice modelling. They fill a gap in empirical guidelines by establishing a rule-of-thumb based on Monte Carlo analyses of both synthetic and real data. Their research suggests that a dataset size fifty times the number of weights in the ANN is more effective than the traditionally used benchmark of a dataset only ten times the weight count. This research illuminates a section of this paper, where, in phase 2, an overfitted NN was corrected by increasing the dataset size, thus resolving the overfitting issue. Khan, Hayat, and Porikli (2019) introduce 'Spectral Dropout,' an enhancement of the dropout technique newly introduced for the ImageNet challenge in 2012 by Krizhevsky, Sutskever, and Hinton (2012). Spectral Dropout augments traditional CNNs with a decorrelation transform and tackles overfitting by mitigating weak and noisy Fourier domain coefficients of network activations. The research concludes that this method's efficacy surpasses current regularization methods and increases network training speed. This paper is crucial in addressing overfitting in CNN phase 1, highlighting that since 2012, researchers have been using and improving dropout, leading to its implementation in CNN phase 2.</w:t>
+      </w:r>
+    </w:p>
+    <w:p>
+      <w:pPr>
+        <w:pStyle w:val="BodyText"/>
+      </w:pPr>
+      <w:r>
+        <w:t>In conclusion, this literature review has identified two significant gaps:</w:t>
       </w:r>
     </w:p>
     <w:p>
@@ -1147,11 +1447,16 @@
           <w:spacing w:val="-1"/>
           <w:lang w:val="x-none" w:eastAsia="x-none"/>
         </w:rPr>
-        <w:t>The needs of non-technical users who must model NNs using datasets large enough to overwhelm conventional applications. All literature reviewed was directed towards technical users proficient in advanced programming techniques for modelling NNs.</w:t>
-      </w:r>
-    </w:p>
-    <w:p>
-      <w:pPr>
+        <w:t>The application of HDFS and RDBMS in NN contexts.</w:t>
+      </w:r>
+    </w:p>
+    <w:p>
+      <w:pPr>
+        <w:pStyle w:val="ListParagraph"/>
+        <w:numPr>
+          <w:ilvl w:val="0"/>
+          <w:numId w:val="25"/>
+        </w:numPr>
         <w:spacing w:after="8pt" w:line="12.95pt" w:lineRule="auto"/>
         <w:jc w:val="start"/>
         <w:rPr>
@@ -1164,13 +1469,30 @@
           <w:spacing w:val="-1"/>
           <w:lang w:val="x-none" w:eastAsia="x-none"/>
         </w:rPr>
-        <w:t>This paper aims to address the gaps mentioned above</w:t>
-      </w:r>
-      <w:r>
+        <w:t>The needs of non-technical users who must model NNs using datasets large enough to overwhelm conventional applications. All literature reviewed was directed towards technical users proficient in advanced programming techniques for modelling NNs.</w:t>
+      </w:r>
+    </w:p>
+    <w:p>
+      <w:pPr>
+        <w:spacing w:after="8pt" w:line="12.95pt" w:lineRule="auto"/>
+        <w:jc w:val="start"/>
         <w:rPr>
           <w:spacing w:val="-1"/>
           <w:lang w:val="x-none" w:eastAsia="x-none"/>
         </w:rPr>
+      </w:pPr>
+      <w:r>
+        <w:rPr>
+          <w:spacing w:val="-1"/>
+          <w:lang w:val="x-none" w:eastAsia="x-none"/>
+        </w:rPr>
+        <w:t>This paper aims to address the gaps mentioned above</w:t>
+      </w:r>
+      <w:r>
+        <w:rPr>
+          <w:spacing w:val="-1"/>
+          <w:lang w:val="x-none" w:eastAsia="x-none"/>
+        </w:rPr>
         <w:t>.</w:t>
       </w:r>
     </w:p>
@@ -1186,9 +1508,15 @@
       <w:pPr>
         <w:pStyle w:val="BodyText"/>
       </w:pPr>
-      <w:bookmarkStart w:id="7" w:name="_Hlk162889134"/>
-      <w:r>
-        <w:t>After the implementation that can be seen in the Annex, the research has found the following key findings:</w:t>
+      <w:bookmarkStart w:id="9" w:name="_Hlk162889134"/>
+      <w:r>
+        <w:t xml:space="preserve">After the implementation that can be seen in the </w:t>
+      </w:r>
+      <w:r>
+        <w:t>a</w:t>
+      </w:r>
+      <w:r>
+        <w:t>nnex, the research has found the following key findings:</w:t>
       </w:r>
     </w:p>
     <w:p>
@@ -1204,7 +1532,25 @@
         <w:pStyle w:val="BodyText"/>
       </w:pPr>
       <w:r>
-        <w:t>In this process, HDFS clearly showed its advantages over MySQL. MySQL required schema and table creation, and the data load was done via Jupyter Notebook because MySQL Workbench failed to import the data. Using the batching function, data was successfully loaded into the table, taking 7 minutes and 28 seconds. On the other hand, HDFS only required the file to be moved into the Hadoop directory. The nature of HDFS as a file system that directly handles large files without the need for schema definitions or data processing allows for faster data loading compared to MySQL. The implication is clear, HDFS is faster when storing large datasets. The research also aligns with this implication (Palanisamy and Suvitha Vani, 2020), although a limitation might be that no further research was performed to decrease MySQL loading time using Jupyter Notebook.</w:t>
+        <w:t xml:space="preserve">In this process, HDFS clearly showed its advantages over MySQL. MySQL required schema and table creation, and the data load was done via Jupyter Notebook because MySQL Workbench failed to import the data. Using the batching function, data was successfully loaded into the table, taking </w:t>
+      </w:r>
+      <w:r>
+        <w:t>6</w:t>
+      </w:r>
+      <w:r>
+        <w:t xml:space="preserve"> minutes and </w:t>
+      </w:r>
+      <w:r>
+        <w:t>31</w:t>
+      </w:r>
+      <w:r>
+        <w:t xml:space="preserve"> seconds.</w:t>
+      </w:r>
+      <w:r>
+        <w:t xml:space="preserve"> On the other hand, HDFS only required the file to be moved into the Hadoop directory. The nature of HDFS as a file system that directly handles large files without the need for schema definitions or data processing allows for faster data loading compared to MySQL. The implication is clear, HDFS is faster when storing large datasets. The research also aligns with this implication (Palanisamy and Suvitha Vani, 2020), although a limitation </w:t>
+      </w:r>
+      <w:r>
+        <w:t>might be that no further research was performed to decrease MySQL loading time using Jupyter Notebook.</w:t>
       </w:r>
     </w:p>
     <w:p>
@@ -1232,7 +1578,13 @@
         <w:pStyle w:val="BodyText"/>
       </w:pPr>
       <w:r>
-        <w:t xml:space="preserve">As seen above, a file of size 1.63 GB was processed by both systems. After loading, the size in Hadoop was 1.52 GB, whereas in MySQL, it was 1.87 GB. This efficiency is attributed to HDFS being optimized for storing and processing large data sets. It stores data in blocks across a distributed cluster, whereas MySQL is a row-based storage system that uses storage engines like </w:t>
+        <w:t>As seen above, a file of size 1.63 GB was processed by both systems. After loading, the size in Hadoop was 1.52 GB, whereas in MySQL, it was 1.</w:t>
+      </w:r>
+      <w:r>
+        <w:t>69</w:t>
+      </w:r>
+      <w:r>
+        <w:t xml:space="preserve"> GB. This efficiency is attributed to HDFS being optimized for storing and processing large data sets. It stores data in blocks across a distributed cluster, whereas MySQL is a row-based storage system that uses storage engines like </w:t>
       </w:r>
       <w:r>
         <w:rPr>
@@ -1258,7 +1610,25 @@
         <w:pStyle w:val="BodyText"/>
       </w:pPr>
       <w:r>
-        <w:t xml:space="preserve">Both extractions were performed using Jupyter Notebooks. For HDFS, the extraction was achieved using Spark, and for MySQL, a connection was established to pull data from the database. In this process, HDFS again showed its advantages over MySQL. HDFS completed the task in 2 minutes and 51 seconds, whereas MySQL took just 6 seconds. However, this result is not in favor of MySQL because, using Spark, the entirety of the dataset, which is 14,000,000 rows, was pulled, whereas the same was not achievable with MySQL due to this error: </w:t>
+        <w:t xml:space="preserve">Both extractions were performed using Jupyter Notebooks. For HDFS, the extraction was achieved using Spark, and for MySQL, a connection was established to pull data from the database. In this process, HDFS again showed its advantages over MySQL. HDFS completed the task in 2 minutes and </w:t>
+      </w:r>
+      <w:r>
+        <w:t>43</w:t>
+      </w:r>
+      <w:r>
+        <w:t xml:space="preserve"> seconds, whereas MySQL took just </w:t>
+      </w:r>
+      <w:r>
+        <w:t>13</w:t>
+      </w:r>
+      <w:r>
+        <w:t xml:space="preserve"> seconds. However, this result is not in </w:t>
+      </w:r>
+      <w:r>
+        <w:t>favour</w:t>
+      </w:r>
+      <w:r>
+        <w:t xml:space="preserve"> of MySQL because, using Spark, the entirety of the dataset, which is 14,000,000 rows, was pulled, whereas the same was not achievable with MySQL due to this error: </w:t>
       </w:r>
       <w:r>
         <w:rPr>
@@ -1268,7 +1638,10 @@
         <w:t>“OperationalError 2013 (HY000): Lost connection to MySQL server during query.”</w:t>
       </w:r>
       <w:r>
-        <w:t xml:space="preserve"> This was because the RAM was insufficient for the process, leading to a workaround of pulling only 2,000,000 distinct rows. The implication of this point is that Spark is more efficient than MySQL when extracting large amounts of data, a finding that is also supported by the research of Arshad et al. (2023). A limitation for MySQL could be that the batch function was not used when attempting to pull the 14,000,000 rows, which means loading times could not be accurately compared between Spark and MySQL for data extraction.</w:t>
+        <w:t xml:space="preserve">. </w:t>
+      </w:r>
+      <w:r>
+        <w:t>This was because the RAM was insufficient for the process, leading to a workaround of pulling only 2,000,000 distinct rows. The implication of this point is that Spark is more efficient than MySQL when extracting large amounts of data, a finding that is also supported by the research of Arshad et al. (2023). A limitation for MySQL could be that the batch function was not used when attempting to pull the 14,000,000 rows, which means loading times could not be accurately compared between Spark and MySQL for data extraction.</w:t>
       </w:r>
     </w:p>
     <w:p>
@@ -1319,17 +1692,53 @@
         <w:t>.</w:t>
       </w:r>
       <w:r>
-        <w:t xml:space="preserve"> The results were very poor after training over 100 epochs; the model achieved 50% accuracy and exhibited a 70% loss, model running time was 7 minutes and 3 seconds. These numbers remained constant during the training period. After making some adjustments and recognizing that neural networks perform better with more features, the </w:t>
+        <w:t xml:space="preserve"> The results were very poor after training over 100 epochs; the model achieved 50% accuracy and exhibited a </w:t>
+      </w:r>
+      <w:r>
+        <w:t>69</w:t>
+      </w:r>
+      <w:r>
+        <w:t xml:space="preserve">% loss, model running time was 7 minutes and </w:t>
+      </w:r>
+      <w:r>
+        <w:t>22</w:t>
+      </w:r>
+      <w:r>
+        <w:t xml:space="preserve"> seconds. These numbers remained constant during the training period. After making some adjustments and recognizing that neural networks perform better with more features, the </w:t>
       </w:r>
       <w:r>
         <w:t xml:space="preserve">job title </w:t>
       </w:r>
       <w:r>
-        <w:t xml:space="preserve">column was transformed, treating each job category as a separate feature, and using people ages as values. This transformation increased the number of input features to 639. With the new data distribution, after over 100 epochs, the accuracy increased to 99.86% and the loss decreased to 1.34%. However, without further validation, there is a possibility that the model might be overfitting. The model’s running time is 8 seconds, and by distributing the data accordingly, the model not only performs better but also requires less computing time. This demonstrates the real implication of adding more features for improved NN performance. Literature research did not yield a conclusive study on the optimal number of NN features; however, this finding helps bridge that gap. A limitation could be that this study did not identify the ideal number of features or the </w:t>
+        <w:t>column was trans</w:t>
+      </w:r>
+      <w:r>
+        <w:t>posed</w:t>
+      </w:r>
+      <w:r>
+        <w:t>, treating each job category as a separate feature, and using people ages as values. This transformation increased the number of input features to 639. With the new data distribution, after over 100 epochs, the accuracy increased to 99.</w:t>
+      </w:r>
+      <w:r>
+        <w:t>79</w:t>
+      </w:r>
+      <w:r>
+        <w:t>% and the loss decreased to 1.</w:t>
+      </w:r>
+      <w:r>
+        <w:t>45</w:t>
+      </w:r>
+      <w:r>
+        <w:t xml:space="preserve">%. However, without further validation, there is a possibility that the model might be overfitting. The model’s running time is </w:t>
+      </w:r>
+      <w:r>
+        <w:t>6</w:t>
+      </w:r>
+      <w:r>
+        <w:t xml:space="preserve"> seconds, and by distributing the data accordingly, the model not only performs better but also requires less computing time. This demonstrates the real implication of adding more features for improved NN performance. Literature research did not yield a conclusive </w:t>
       </w:r>
       <w:r>
         <w:lastRenderedPageBreak/>
-        <w:t>number that would maximize accuracy and minimize loss over epochs.</w:t>
+        <w:t>study on the optimal number of NN features; however, this finding helps bridge that gap. A limitation could be that this study did not identify the ideal number of features or the number that would maximize accuracy and minimize loss over epochs.</w:t>
       </w:r>
     </w:p>
     <w:p>
@@ -1354,7 +1763,55 @@
         <w:pStyle w:val="BodyText"/>
       </w:pPr>
       <w:r>
-        <w:t>The NN was performing well in terms of training accuracy and loss, but there was no visibility on validation. Training accuracy and validation loss were then introduced, revealing a significant divergence; over 100 epochs, the training accuracy reached 99.74%, while the validation accuracy was only 49.48%. The training loss was 1.93%, and the validation loss skyrocketed to 188.22%, clearly indicating that the model was overfitted. The introduction of validation into the NN demonstrates that the model can be fully evaluated to determine whether it is learning and generalizing well on unseen data, which, in this case, is not. The literature, specifically Barry-Straume et al. (2019), provided guidance on implementing validation. A potential limitation is that without introducing validation into an NN, the model's performance may always appear skewed, not accurately indicating whether it is fitted or overfitted.</w:t>
+        <w:t>The NN was performing well in terms of training accuracy and loss, but there was no visibility on validation. Training accuracy and validation loss were then introduced, revealing a significant divergence; over 100 epochs, the training accuracy reached 9</w:t>
+      </w:r>
+      <w:r>
+        <w:t>8</w:t>
+      </w:r>
+      <w:r>
+        <w:t>.7</w:t>
+      </w:r>
+      <w:r>
+        <w:t>5</w:t>
+      </w:r>
+      <w:r>
+        <w:t xml:space="preserve">%, while the validation accuracy was only </w:t>
+      </w:r>
+      <w:r>
+        <w:t>50</w:t>
+      </w:r>
+      <w:r>
+        <w:t>.</w:t>
+      </w:r>
+      <w:r>
+        <w:t>00</w:t>
+      </w:r>
+      <w:r>
+        <w:t xml:space="preserve">%. The training loss was </w:t>
+      </w:r>
+      <w:r>
+        <w:t>7</w:t>
+      </w:r>
+      <w:r>
+        <w:t>.</w:t>
+      </w:r>
+      <w:r>
+        <w:t>95</w:t>
+      </w:r>
+      <w:r>
+        <w:t>%, and the validation loss skyrocketed to 1</w:t>
+      </w:r>
+      <w:r>
+        <w:t>56</w:t>
+      </w:r>
+      <w:r>
+        <w:t>.</w:t>
+      </w:r>
+      <w:r>
+        <w:t>48</w:t>
+      </w:r>
+      <w:r>
+        <w:t>%, clearly indicating that the model was overfitted. The introduction of validation into the NN demonstrates that the model can be fully evaluated to determine whether it is learning and generalizing well on unseen data, which, in this case, is not. The literature, specifically Barry-Straume et al. (2019), provided guidance on implementing validation. A potential limitation is that without introducing validation into an NN, the model's performance may always appear skewed, not accurately indicating whether it is fitted or overfitted.</w:t>
       </w:r>
     </w:p>
     <w:p>
@@ -1382,7 +1839,37 @@
         <w:pStyle w:val="BodyText"/>
       </w:pPr>
       <w:r>
-        <w:t xml:space="preserve"> By adding more data to the model, overfitting was reversed, leading to a well-fitted model where training and validation scores converged. The number of rows increased from 2,907 to 11,628 by concatenating the data frame four times. Over 100 epochs, the training accuracy reached 99.97%, and the validation accuracy was 99.61%. The training loss was 0.083%, and the validation loss was 3.9%. The model is learning and generalizing well on unseen data. The implication of adding more data in terms of NN performance is clear: the model performs better with more data. The literature review also supports this finding (Alwosheel, van Cranenburgh, and Chorus, 2018); they suggest that a dataset size fifty times the number of weights in the ANN is more effective than the traditionally used benchmark of a dataset only ten times the weight count. A limitation might be that, while using synthetic data makes the model easier to adjust, using real-world data may require further considerations to achieve similar results.</w:t>
+        <w:t xml:space="preserve"> By adding more data to the model, overfitting was reversed, leading to a well-fitted model where training and validation scores converged. The number of rows increased from 2,907 to 11,628 by concatenating the data frame four times. Over 100 epochs, the training accuracy reached 99.9</w:t>
+      </w:r>
+      <w:r>
+        <w:t>6</w:t>
+      </w:r>
+      <w:r>
+        <w:t>%, and the validation accuracy was 99.</w:t>
+      </w:r>
+      <w:r>
+        <w:t>48</w:t>
+      </w:r>
+      <w:r>
+        <w:t>%. The training loss was 0.</w:t>
+      </w:r>
+      <w:r>
+        <w:t>24</w:t>
+      </w:r>
+      <w:r>
+        <w:t xml:space="preserve">%, and the validation loss was </w:t>
+      </w:r>
+      <w:r>
+        <w:t>2</w:t>
+      </w:r>
+      <w:r>
+        <w:t>.</w:t>
+      </w:r>
+      <w:r>
+        <w:t>73</w:t>
+      </w:r>
+      <w:r>
+        <w:t>%. The model is learning and generalizing well on unseen data. The implication of adding more data in terms of NN performance is clear: the model performs better with more data. The literature review also supports this finding (Alwosheel, van Cranenburgh, and Chorus, 2018); they suggest that a dataset size fifty times the number of weights in the ANN is more effective than the traditionally used benchmark of a dataset only ten times the weight count. A limitation might be that, while using synthetic data makes the model easier to adjust, using real-world data may require further considerations to achieve similar results.</w:t>
       </w:r>
     </w:p>
     <w:p>
@@ -1485,21 +1972,21 @@
         <w:t>ion</w:t>
       </w:r>
       <w:r>
-        <w:t xml:space="preserve"> the Chollet CNN model, it was clear that the model was overfitted, as validation scores were nowhere near the training scores. A set of changes were introduced, with dropout being the most impactful. A potential limitation might be presented by additional CNN architectural changes, such as regularization and a smaller batch size; these changes could enhance the effectiveness of dropout, but this factor was not measured in this study. No </w:t>
-      </w:r>
-      <w:r>
-        <w:t>gaps were found in the literature regarding the concept of dropout, which is extensively covered by Krizhevsky, Sutskever, &amp; Hinton (2012) and Khan, Hayat, and Porikli (2019). The implication of dropout in this experiment is evident: it effectively corrected the overfitting</w:t>
+        <w:t xml:space="preserve"> the Chollet CNN model, it was clear that the model was overfitted, as validation scores were nowhere near the training scores. A set of changes were introduced, with dropout being the most impactful. A potential limitation might be presented by additional CNN </w:t>
+      </w:r>
+      <w:r>
+        <w:t>architectural changes, such as regularization and a smaller batch size; these changes could enhance the effectiveness of dropout, but this factor was not measured in this study. No gaps were found in the literature regarding the concept of dropout, which is extensively covered by Krizhevsky, Sutskever, &amp; Hinton (2012) and Khan, Hayat, and Porikli (2019). The implication of dropout in this experiment is evident: it effectively corrected the overfitting</w:t>
       </w:r>
       <w:r>
         <w:t>.</w:t>
       </w:r>
-      <w:bookmarkEnd w:id="7"/>
+      <w:bookmarkEnd w:id="9"/>
     </w:p>
     <w:p>
       <w:pPr>
         <w:pStyle w:val="Heading2"/>
       </w:pPr>
-      <w:bookmarkStart w:id="8" w:name="_Hlk162905306"/>
+      <w:bookmarkStart w:id="10" w:name="_Hlk162905306"/>
       <w:r>
         <w:t>Rationale behind the selection</w:t>
       </w:r>
@@ -1514,22 +2001,93 @@
       <w:pPr>
         <w:pStyle w:val="BodyText"/>
       </w:pPr>
-      <w:bookmarkStart w:id="9" w:name="_Hlk162897235"/>
-      <w:bookmarkEnd w:id="8"/>
-      <w:r>
-        <w:t>Many NN structures were tested and discarded during the implementation phase of the paper. After numerous trials, the focus shifted to numbers and text, as prior attempts with images proved to be more difficult to adjust than the models discussed. It became clear that numbers and text would be the inputs for model</w:t>
+      <w:bookmarkStart w:id="11" w:name="_Hlk162897235"/>
+      <w:bookmarkStart w:id="12" w:name="_Hlk163386435"/>
+      <w:bookmarkEnd w:id="10"/>
+      <w:r>
+        <w:t>Many NN structures were tested and discarded during the implementation phase of the paper.</w:t>
+      </w:r>
+      <w:r>
+        <w:t xml:space="preserve"> Regarding data type,</w:t>
+      </w:r>
+      <w:r>
+        <w:t xml:space="preserve"> </w:t>
+      </w:r>
+      <w:r>
+        <w:t>a</w:t>
+      </w:r>
+      <w:r>
+        <w:t xml:space="preserve">fter numerous trials, the focus shifted to </w:t>
+      </w:r>
+      <w:r>
+        <w:t xml:space="preserve">just </w:t>
+      </w:r>
+      <w:r>
+        <w:t xml:space="preserve">numbers, as prior attempts with images proved to be more difficult </w:t>
+      </w:r>
+      <w:r>
+        <w:t>in adjusting the models</w:t>
+      </w:r>
+      <w:r>
+        <w:t xml:space="preserve">. It became clear that numbers </w:t>
+      </w:r>
+      <w:r>
+        <w:t xml:space="preserve">would </w:t>
+      </w:r>
+      <w:r>
+        <w:t>be the inputs</w:t>
+      </w:r>
+      <w:r>
+        <w:t xml:space="preserve"> </w:t>
+      </w:r>
+      <w:r>
+        <w:t>for model</w:t>
       </w:r>
       <w:r>
         <w:t>l</w:t>
       </w:r>
       <w:r>
-        <w:t>ing the NNs, leading to the task of finding the right NNs. As seen in the annex implementation section, a NN was selected to classify gender based on job and age, and a CNN was chosen to process text and classify reviews. It is fair to say that these NNs performed well during the model</w:t>
+        <w:t>ing the NNs, leading to the task of finding the right NNs. As seen in the annex implementation section, a NN was selected to classify gender based on job and age, and a CNN was chosen to process and classify reviews</w:t>
+      </w:r>
+      <w:r>
+        <w:t xml:space="preserve">, </w:t>
+      </w:r>
+      <w:r>
+        <w:rPr>
+          <w:i/>
+          <w:iCs/>
+        </w:rPr>
+        <w:t>Keras</w:t>
+      </w:r>
+      <w:r>
+        <w:t xml:space="preserve"> had already pre-processed the text reviews into numbers for the CNN to work</w:t>
+      </w:r>
+      <w:r>
+        <w:t xml:space="preserve">. It is fair to say that </w:t>
+      </w:r>
+      <w:r>
+        <w:t>the</w:t>
+      </w:r>
+      <w:r>
+        <w:t xml:space="preserve"> NN</w:t>
+      </w:r>
+      <w:r>
+        <w:t xml:space="preserve"> and the CNN</w:t>
+      </w:r>
+      <w:r>
+        <w:t xml:space="preserve"> performed well during the model</w:t>
       </w:r>
       <w:r>
         <w:t>l</w:t>
       </w:r>
       <w:r>
-        <w:t>ing phase, which is why they were selected and, most importantly, this explains the rationale behind their selection. The limitation is evident: there are many other NN structures and data types to experiment with. However, given that one of the objectives was to model both an NN and a CNN, this limitation leaves room for future work. In regards to the CNN, Chollet (2018, pp. 253-259) was a great help, and for the NN, the examples shown by my lecturers were instrumental in shaping t</w:t>
+        <w:t xml:space="preserve">ing phase, </w:t>
+      </w:r>
+      <w:r>
+        <w:t>that</w:t>
+      </w:r>
+      <w:r>
+        <w:t xml:space="preserve"> is why they were selected and, most importantly, this explains the rationale behind their selection. The limitation is evident: there are many other NN structures and data types to experiment with. However, given that one of the objectives was to model both an NN and a CNN, this limitation leaves room for future work. In regards to the CNN, Chollet (2018, pp. 253-259) was a great help, and for the NN, the examples shown by my lecturers were instrumental in shaping t</w:t>
       </w:r>
       <w:r>
         <w:t xml:space="preserve">his </w:t>
@@ -1537,8 +2095,9 @@
       <w:r>
         <w:t>example.</w:t>
       </w:r>
-      <w:bookmarkEnd w:id="9"/>
-    </w:p>
+      <w:bookmarkEnd w:id="11"/>
+    </w:p>
+    <w:bookmarkEnd w:id="12"/>
     <w:p>
       <w:pPr>
         <w:pStyle w:val="Heading1"/>
@@ -1551,7 +2110,7 @@
       <w:pPr>
         <w:pStyle w:val="BodyText"/>
       </w:pPr>
-      <w:bookmarkStart w:id="10" w:name="_Hlk162898888"/>
+      <w:bookmarkStart w:id="13" w:name="_Hlk162898888"/>
       <w:r>
         <w:t>All objectives have been thoroughly explored and discussed throughout the paper:</w:t>
       </w:r>
@@ -1575,7 +2134,21 @@
           <w:spacing w:val="-1"/>
           <w:lang w:val="x-none" w:eastAsia="x-none"/>
         </w:rPr>
-        <w:t>The current state of RDBMS, HDFS, and APIs was examined in the context of modeling a NN and a CNN.</w:t>
+        <w:t xml:space="preserve">The current state of RDBMS, HDFS, and APIs was examined in the context of </w:t>
+      </w:r>
+      <w:r>
+        <w:rPr>
+          <w:spacing w:val="-1"/>
+          <w:lang w:val="x-none" w:eastAsia="x-none"/>
+        </w:rPr>
+        <w:t>modelling</w:t>
+      </w:r>
+      <w:r>
+        <w:rPr>
+          <w:spacing w:val="-1"/>
+          <w:lang w:val="x-none" w:eastAsia="x-none"/>
+        </w:rPr>
+        <w:t xml:space="preserve"> a NN and a CNN.</w:t>
       </w:r>
     </w:p>
     <w:p>
@@ -1619,7 +2192,37 @@
           <w:spacing w:val="-1"/>
           <w:lang w:val="x-none" w:eastAsia="x-none"/>
         </w:rPr>
-        <w:t>The Keras library was explored for modeling a CNN, comparing its performance with that of RDBMS and HDFS.</w:t>
+        <w:t xml:space="preserve">The </w:t>
+      </w:r>
+      <w:r>
+        <w:rPr>
+          <w:i/>
+          <w:iCs/>
+          <w:spacing w:val="-1"/>
+          <w:lang w:val="x-none" w:eastAsia="x-none"/>
+        </w:rPr>
+        <w:t>Keras</w:t>
+      </w:r>
+      <w:r>
+        <w:rPr>
+          <w:spacing w:val="-1"/>
+          <w:lang w:val="x-none" w:eastAsia="x-none"/>
+        </w:rPr>
+        <w:t xml:space="preserve"> library was explored for </w:t>
+      </w:r>
+      <w:r>
+        <w:rPr>
+          <w:spacing w:val="-1"/>
+          <w:lang w:val="x-none" w:eastAsia="x-none"/>
+        </w:rPr>
+        <w:t>modelling</w:t>
+      </w:r>
+      <w:r>
+        <w:rPr>
+          <w:spacing w:val="-1"/>
+          <w:lang w:val="x-none" w:eastAsia="x-none"/>
+        </w:rPr>
+        <w:t xml:space="preserve"> a CNN, comparing its performance with that of RDBMS and HDFS.</w:t>
       </w:r>
     </w:p>
     <w:p>
@@ -1671,7 +2274,35 @@
           <w:spacing w:val="-1"/>
           <w:lang w:val="x-none" w:eastAsia="x-none"/>
         </w:rPr>
-        <w:t>HDFS is more efficient than MySQL in terms of storage memory usage and processing.</w:t>
+        <w:t xml:space="preserve">HDFS is more efficient than MySQL in terms of </w:t>
+      </w:r>
+      <w:r>
+        <w:rPr>
+          <w:spacing w:val="-1"/>
+          <w:lang w:val="x-none" w:eastAsia="x-none"/>
+        </w:rPr>
+        <w:t xml:space="preserve">data </w:t>
+      </w:r>
+      <w:r>
+        <w:rPr>
+          <w:spacing w:val="-1"/>
+          <w:lang w:val="x-none" w:eastAsia="x-none"/>
+        </w:rPr>
+        <w:t xml:space="preserve">storage memory usage and </w:t>
+      </w:r>
+      <w:r>
+        <w:rPr>
+          <w:spacing w:val="-1"/>
+          <w:lang w:val="x-none" w:eastAsia="x-none"/>
+        </w:rPr>
+        <w:t xml:space="preserve">data </w:t>
+      </w:r>
+      <w:r>
+        <w:rPr>
+          <w:spacing w:val="-1"/>
+          <w:lang w:val="x-none" w:eastAsia="x-none"/>
+        </w:rPr>
+        <w:t>processing.</w:t>
       </w:r>
     </w:p>
     <w:p>
@@ -1688,14 +2319,58 @@
           <w:lang w:val="x-none" w:eastAsia="x-none"/>
         </w:rPr>
       </w:pPr>
+      <w:bookmarkStart w:id="14" w:name="_Hlk163387025"/>
       <w:r>
         <w:rPr>
           <w:spacing w:val="-1"/>
           <w:lang w:val="x-none" w:eastAsia="x-none"/>
         </w:rPr>
-        <w:t>A deep learning API like Keras can be an excellent starting point for non-technical users who wish to model a NN. The technical knowledge required for using MySQL or Hadoop signifies why Keras can be a viable alternative.</w:t>
-      </w:r>
-    </w:p>
+        <w:t>A deep learning API like</w:t>
+      </w:r>
+      <w:r>
+        <w:rPr>
+          <w:i/>
+          <w:iCs/>
+          <w:spacing w:val="-1"/>
+          <w:lang w:val="x-none" w:eastAsia="x-none"/>
+        </w:rPr>
+        <w:t xml:space="preserve"> Keras</w:t>
+      </w:r>
+      <w:r>
+        <w:rPr>
+          <w:spacing w:val="-1"/>
+          <w:lang w:val="x-none" w:eastAsia="x-none"/>
+        </w:rPr>
+        <w:t xml:space="preserve"> can be an excellent starting point for non-technical users who wish to model a NN.</w:t>
+      </w:r>
+      <w:r>
+        <w:t xml:space="preserve"> </w:t>
+      </w:r>
+      <w:r>
+        <w:rPr>
+          <w:spacing w:val="-1"/>
+          <w:lang w:val="x-none" w:eastAsia="x-none"/>
+        </w:rPr>
+        <w:t xml:space="preserve">The significant technical knowledge required to use MySQL or Hadoop highlights </w:t>
+      </w:r>
+      <w:r>
+        <w:rPr>
+          <w:i/>
+          <w:iCs/>
+          <w:spacing w:val="-1"/>
+          <w:lang w:val="x-none" w:eastAsia="x-none"/>
+        </w:rPr>
+        <w:t>Keras</w:t>
+      </w:r>
+      <w:r>
+        <w:rPr>
+          <w:spacing w:val="-1"/>
+          <w:lang w:val="x-none" w:eastAsia="x-none"/>
+        </w:rPr>
+        <w:t xml:space="preserve"> as a viable alternative.</w:t>
+      </w:r>
+    </w:p>
+    <w:bookmarkEnd w:id="14"/>
     <w:p>
       <w:pPr>
         <w:pStyle w:val="ListParagraph"/>
@@ -1715,7 +2390,21 @@
           <w:spacing w:val="-1"/>
           <w:lang w:val="x-none" w:eastAsia="x-none"/>
         </w:rPr>
-        <w:t>NNs must be validated; training scores alone are insufficient to determine if a model is overfitted. Validation of accuracy and loss should be conducted and compared with training scores.</w:t>
+        <w:t xml:space="preserve">NNs must be validated; training scores alone are insufficient to determine if a model is </w:t>
+      </w:r>
+      <w:r>
+        <w:rPr>
+          <w:spacing w:val="-1"/>
+          <w:lang w:val="x-none" w:eastAsia="x-none"/>
+        </w:rPr>
+        <w:t>adjusted</w:t>
+      </w:r>
+      <w:r>
+        <w:rPr>
+          <w:spacing w:val="-1"/>
+          <w:lang w:val="x-none" w:eastAsia="x-none"/>
+        </w:rPr>
+        <w:t>. Validation of accuracy and loss should be conducted and compared with training scores.</w:t>
       </w:r>
     </w:p>
     <w:p>
@@ -1759,16 +2448,16 @@
           <w:spacing w:val="-1"/>
           <w:lang w:val="x-none" w:eastAsia="x-none"/>
         </w:rPr>
+        <w:lastRenderedPageBreak/>
         <w:t>Dropout should be implemented and tested when a CNN is overfitted; in this case, it proved helpful in reducing overfitting.</w:t>
       </w:r>
-      <w:bookmarkEnd w:id="10"/>
+      <w:bookmarkEnd w:id="13"/>
     </w:p>
     <w:p>
       <w:pPr>
         <w:pStyle w:val="Heading1"/>
       </w:pPr>
       <w:r>
-        <w:lastRenderedPageBreak/>
         <w:t>Bias</w:t>
       </w:r>
       <w:r>
@@ -1788,7 +2477,7 @@
       <w:pPr>
         <w:pStyle w:val="BodyText"/>
       </w:pPr>
-      <w:bookmarkStart w:id="11" w:name="_Hlk162903294"/>
+      <w:bookmarkStart w:id="15" w:name="_Hlk162903294"/>
       <w:r>
         <w:t>This section examines the principles of validity, bias, and ethics within the paper, with a special focus on the dataset</w:t>
       </w:r>
@@ -1815,7 +2504,7 @@
         <w:t>:</w:t>
       </w:r>
     </w:p>
-    <w:bookmarkEnd w:id="11"/>
+    <w:bookmarkEnd w:id="15"/>
     <w:p>
       <w:pPr>
         <w:pStyle w:val="Heading2"/>
@@ -1828,10 +2517,43 @@
       <w:pPr>
         <w:pStyle w:val="BodyText"/>
       </w:pPr>
-      <w:bookmarkStart w:id="12" w:name="_Hlk162903904"/>
-      <w:bookmarkStart w:id="13" w:name="_Hlk162904552"/>
-      <w:r>
-        <w:t xml:space="preserve">To reduce bias in this study, a synthetic dataset </w:t>
+      <w:bookmarkStart w:id="16" w:name="_Hlk162903904"/>
+      <w:bookmarkStart w:id="17" w:name="_Hlk162904552"/>
+      <w:r>
+        <w:t>To reduce bias in this study, a synthetic dataset (</w:t>
+      </w:r>
+      <w:r>
+        <w:rPr>
+          <w:i/>
+          <w:iCs/>
+        </w:rPr>
+        <w:t>people.csv</w:t>
+      </w:r>
+      <w:r>
+        <w:t xml:space="preserve">) was selected to ensure neutrality. This dataset is randomly generated, minimizing biases that could arise from an unbalanced dataset where certain demographics or job sectors are over- or under-represented. One potential source of bias is related to my technical knowledge, specifically the implementation of MySQL. My familiarity with MySQL influenced its use in this study. While this technical bias does not affect </w:t>
+      </w:r>
+      <w:r>
+        <w:t>the conclusions</w:t>
+      </w:r>
+      <w:r>
+        <w:t>, it may influence the choice of technology and methods for data manipulation and analysis.</w:t>
+      </w:r>
+    </w:p>
+    <w:bookmarkEnd w:id="16"/>
+    <w:p>
+      <w:pPr>
+        <w:pStyle w:val="Heading2"/>
+      </w:pPr>
+      <w:r>
+        <w:t>Ethics</w:t>
+      </w:r>
+    </w:p>
+    <w:p>
+      <w:pPr>
+        <w:pStyle w:val="BodyText"/>
+      </w:pPr>
+      <w:r>
+        <w:t xml:space="preserve">At this point, two concerns arise: the dataset </w:t>
       </w:r>
       <w:r>
         <w:rPr>
@@ -1841,100 +2563,73 @@
         <w:t xml:space="preserve">(people.csv) </w:t>
       </w:r>
       <w:r>
-        <w:t>was selected to ensure neutrality. The dataset is randomly generated, which helps to minimize biases that could arise from an unbalanced dataset where certain demographics or job sectors differ significantly from one another. There is one direct bias related to my technical knowledge: the implementation of MySQL. As I am quite familiar with this technology, it has been used in this study.</w:t>
-      </w:r>
-    </w:p>
-    <w:bookmarkEnd w:id="12"/>
+        <w:t>adhering to GDPR requirements and the conclusions drawn from the NN study. The first concern is mitigated by the use of a dummy-generated dataset, which contains no real information. Consequently, no further remarks have been made on the NN model's findings. The efforts were focused on creating a responsive model rather than drawing conclusions based on gender classification by job title and age.</w:t>
+      </w:r>
+    </w:p>
+    <w:bookmarkEnd w:id="17"/>
     <w:p>
       <w:pPr>
         <w:pStyle w:val="Heading2"/>
       </w:pPr>
       <w:r>
-        <w:t>Ethics</w:t>
-      </w:r>
-    </w:p>
-    <w:p>
-      <w:pPr>
-        <w:pStyle w:val="BodyText"/>
-      </w:pPr>
-      <w:r>
-        <w:t xml:space="preserve">At this point, two concerns arise: the dataset </w:t>
-      </w:r>
-      <w:r>
-        <w:rPr>
-          <w:i/>
-          <w:iCs/>
-        </w:rPr>
-        <w:t xml:space="preserve">(people.csv) </w:t>
-      </w:r>
-      <w:r>
-        <w:t>adhering to GDPR requirements and the conclusions drawn from the NN study. The first concern is mitigated by the use of a dummy-generated dataset, which contains no real information. Consequently, no further remarks have been made on the NN model's findings. The efforts were focused on creating a responsive model rather than drawing conclusions based on gender classification by job title and age.</w:t>
-      </w:r>
-    </w:p>
-    <w:bookmarkEnd w:id="13"/>
+        <w:t>Validity</w:t>
+      </w:r>
+    </w:p>
+    <w:p>
+      <w:pPr>
+        <w:pStyle w:val="BodyText"/>
+      </w:pPr>
+      <w:bookmarkStart w:id="18" w:name="_Hlk162905202"/>
+      <w:r>
+        <w:t>Validity is demonstrated throughout this paper by ensuring that the research methods accurately measure what they are intended to measure and support the conclusions drawn. Furthermore, this paper can be reproduced by anyone with the proper setup who follows the implementation guidelines.</w:t>
+      </w:r>
+      <w:bookmarkEnd w:id="18"/>
+    </w:p>
+    <w:p>
+      <w:pPr>
+        <w:pStyle w:val="Heading1"/>
+      </w:pPr>
+      <w:r>
+        <w:t>Future work</w:t>
+      </w:r>
+    </w:p>
+    <w:p>
+      <w:pPr>
+        <w:pStyle w:val="BodyText"/>
+      </w:pPr>
+      <w:r>
+        <w:t>Several points have room for improvement:</w:t>
+      </w:r>
+    </w:p>
     <w:p>
       <w:pPr>
         <w:pStyle w:val="Heading2"/>
       </w:pPr>
       <w:r>
-        <w:t>Validity</w:t>
-      </w:r>
-    </w:p>
-    <w:p>
-      <w:pPr>
-        <w:pStyle w:val="BodyText"/>
-      </w:pPr>
-      <w:bookmarkStart w:id="14" w:name="_Hlk162905202"/>
-      <w:r>
-        <w:t>Validity is demonstrated throughout this paper by ensuring that the research methods accurately measure what they are intended to measure and support the conclusions drawn. Furthermore, this paper can be reproduced by anyone with the proper setup who follows the implementation guidelines.</w:t>
-      </w:r>
-      <w:bookmarkEnd w:id="14"/>
-    </w:p>
-    <w:p>
-      <w:pPr>
-        <w:pStyle w:val="Heading1"/>
-      </w:pPr>
-      <w:r>
-        <w:t>Future work</w:t>
-      </w:r>
-    </w:p>
-    <w:p>
-      <w:pPr>
-        <w:pStyle w:val="BodyText"/>
-      </w:pPr>
-      <w:r>
-        <w:t>Several points have room for improvement:</w:t>
-      </w:r>
-    </w:p>
+        <w:t>Using a real world dataset instead of a synthetic one</w:t>
+      </w:r>
+    </w:p>
+    <w:p>
+      <w:pPr>
+        <w:pStyle w:val="BodyText"/>
+      </w:pPr>
+      <w:bookmarkStart w:id="19" w:name="_Hlk162906080"/>
+      <w:r>
+        <w:t>It would be interesting to evaluate the NN model with real world data, and compare the results</w:t>
+      </w:r>
+      <w:r>
+        <w:t xml:space="preserve"> obtained with the synthetic one</w:t>
+      </w:r>
+      <w:r>
+        <w:t>. However this future study requires a strict adherence to GDPR, bias and ethics, these questions must be carefully reviewed before conducting this research.</w:t>
+      </w:r>
+    </w:p>
+    <w:bookmarkEnd w:id="19"/>
     <w:p>
       <w:pPr>
         <w:pStyle w:val="Heading2"/>
       </w:pPr>
       <w:r>
-        <w:t>Using a real world dataset instead of a synthetic one</w:t>
-      </w:r>
-    </w:p>
-    <w:p>
-      <w:pPr>
-        <w:pStyle w:val="BodyText"/>
-      </w:pPr>
-      <w:bookmarkStart w:id="15" w:name="_Hlk162906080"/>
-      <w:r>
-        <w:t>It would be interesting to evaluate the NN model with real world data, and compare the results</w:t>
-      </w:r>
-      <w:r>
-        <w:t xml:space="preserve"> obtained with the synthetic one</w:t>
-      </w:r>
-      <w:r>
-        <w:t>. However this future study requires a strict adherence to GDPR, bias and ethics, these questions must be carefully reviewed before conducting this research.</w:t>
-      </w:r>
-    </w:p>
-    <w:bookmarkEnd w:id="15"/>
-    <w:p>
-      <w:pPr>
-        <w:pStyle w:val="Heading2"/>
-      </w:pPr>
-      <w:r>
         <w:t>Expanding the selection of NN, CNN and different data types</w:t>
       </w:r>
     </w:p>
@@ -1942,7 +2637,7 @@
       <w:pPr>
         <w:pStyle w:val="BodyText"/>
       </w:pPr>
-      <w:bookmarkStart w:id="16" w:name="_Hlk162906095"/>
+      <w:bookmarkStart w:id="20" w:name="_Hlk162906095"/>
       <w:r>
         <w:t xml:space="preserve">This study has effectively modelled a NN and a CNN. Future steps would include exploring </w:t>
       </w:r>
@@ -1956,7 +2651,7 @@
         <w:t>.</w:t>
       </w:r>
     </w:p>
-    <w:bookmarkEnd w:id="16"/>
+    <w:bookmarkEnd w:id="20"/>
     <w:p>
       <w:pPr>
         <w:pStyle w:val="Heading2"/>
@@ -1987,14 +2682,10 @@
     </w:p>
     <w:p>
       <w:pPr>
-        <w:pStyle w:val="BodyText"/>
-      </w:pPr>
-    </w:p>
-    <w:p>
-      <w:pPr>
         <w:pStyle w:val="Heading5"/>
       </w:pPr>
       <w:r>
+        <w:lastRenderedPageBreak/>
         <w:t>Annex</w:t>
       </w:r>
     </w:p>
@@ -2017,7 +2708,13 @@
         <w:t xml:space="preserve">except from the annex, also does not include headers, sub-headers and </w:t>
       </w:r>
       <w:r>
-        <w:t>Harvard citations, total word count equals to 4,856 words.</w:t>
+        <w:t>Harvard citations, total word count equals to 4,8</w:t>
+      </w:r>
+      <w:r>
+        <w:t>84</w:t>
+      </w:r>
+      <w:r>
+        <w:t xml:space="preserve"> words.</w:t>
       </w:r>
     </w:p>
     <w:p>
@@ -2275,12 +2972,12 @@
       <w:pPr>
         <w:pStyle w:val="BodyText"/>
       </w:pPr>
-      <w:bookmarkStart w:id="17" w:name="_Hlk162986433"/>
+      <w:bookmarkStart w:id="21" w:name="_Hlk162986433"/>
       <w:r>
         <w:t>Essential software versions installed on VM:</w:t>
       </w:r>
     </w:p>
-    <w:bookmarkEnd w:id="17"/>
+    <w:bookmarkEnd w:id="21"/>
     <w:p>
       <w:pPr>
         <w:pStyle w:val="ListParagraph"/>
@@ -2395,25 +3092,25 @@
         <w:pStyle w:val="BodyText"/>
       </w:pPr>
       <w:r>
-        <w:t xml:space="preserve">The dataset loaded into Hadoop and MySQL was sourced from the Datablist website (www.datablist.com, n.d.). It comprises nine columns and two hundred rows, containing personal data such as names, surnames, gender, job positions, etc. A significant consideration with this type of data is privacy; however, the data was randomly generated by the Python Faker package, as seen on the Datablist GitHub </w:t>
-      </w:r>
-      <w:r>
-        <w:t>account (GitHub, 2023). This approach ensures GDPR compliance, carefully avoiding any conflict with it.</w:t>
-      </w:r>
-      <w:r>
-        <w:t xml:space="preserve"> Importantly, this dataset does not require a license for use, as this data is dummy generated for testing purposes.</w:t>
+        <w:t>The dataset loaded into Hadoop and MySQL was sourced from the Datablist website (www.datablist.com, n.d.). It comprises nine columns and two hundred rows, containing personal data such as names, surnames, gender, job positions, etc. A significant consideration with this type of data is privacy; however, the data was randomly generated by the Python Faker package, as seen on the Datablist GitHub account (GitHub, 2023). This approach ensures GDPR compliance, carefully avoiding any conflict with it.</w:t>
+      </w:r>
+      <w:r>
+        <w:t xml:space="preserve"> </w:t>
+      </w:r>
+      <w:r>
+        <w:t>Importantly, this dataset does not require a license for use, as this data is dummy generated for testing purposes.</w:t>
       </w:r>
     </w:p>
     <w:p>
       <w:pPr>
         <w:pStyle w:val="Heading2"/>
       </w:pPr>
-      <w:bookmarkStart w:id="18" w:name="_Hlk161875916"/>
+      <w:bookmarkStart w:id="22" w:name="_Hlk161875916"/>
       <w:r>
         <w:t>Data load</w:t>
       </w:r>
     </w:p>
-    <w:bookmarkEnd w:id="18"/>
+    <w:bookmarkEnd w:id="22"/>
     <w:p>
       <w:pPr>
         <w:pStyle w:val="BodyText"/>
@@ -2734,20 +3431,20 @@
         <w:t xml:space="preserve">This means the HDFS has filled 12 blocks completely </w:t>
       </w:r>
       <w:r>
-        <w:t xml:space="preserve">128MB (134,217,728 bytes) in size, consistent with HDFS's </w:t>
+        <w:t>128MB (134,217,728 bytes) in size, consistent with HDFS's default block size setting</w:t>
+      </w:r>
+      <w:r>
+        <w:t xml:space="preserve"> except the last one as is the remainder, with </w:t>
+      </w:r>
+      <w:r>
+        <w:t>20.24MB (21,234,682 bytes)</w:t>
+      </w:r>
+      <w:r>
+        <w:t xml:space="preserve">. This is </w:t>
       </w:r>
       <w:r>
         <w:lastRenderedPageBreak/>
-        <w:t>default block size setting</w:t>
-      </w:r>
-      <w:r>
-        <w:t xml:space="preserve"> except the last one as is the remainder, with </w:t>
-      </w:r>
-      <w:r>
-        <w:t>20.24MB (21,234,682 bytes)</w:t>
-      </w:r>
-      <w:r>
-        <w:t>. This is common as the final block not using the default block size unless is a multiple of that block size.</w:t>
+        <w:t>common as the final block not using the default block size unless is a multiple of that block size.</w:t>
       </w:r>
     </w:p>
     <w:p>
@@ -2757,7 +3454,7 @@
           <w:i w:val="0"/>
         </w:rPr>
       </w:pPr>
-      <w:bookmarkStart w:id="19" w:name="_Hlk161875072"/>
+      <w:bookmarkStart w:id="23" w:name="_Hlk161875072"/>
       <w:r>
         <w:t xml:space="preserve">MySQL people_increased.csv load: </w:t>
       </w:r>
@@ -2768,7 +3465,7 @@
         <w:t>Before loading the file a schema and a table inside must be created:</w:t>
       </w:r>
     </w:p>
-    <w:bookmarkEnd w:id="19"/>
+    <w:bookmarkEnd w:id="23"/>
     <w:p>
       <w:pPr>
         <w:jc w:val="both"/>
@@ -2930,7 +3627,19 @@
         <w:t xml:space="preserve"> </w:t>
       </w:r>
       <w:r>
-        <w:t>MySQL workbench appears to struggle with importing large CSV files into a schema. However, the script did with a time of 7 minutes and 28 seconds. Let us examine the size of the table:</w:t>
+        <w:t xml:space="preserve">MySQL workbench appears to struggle with importing large CSV files into a schema. However, the script did with a time of </w:t>
+      </w:r>
+      <w:r>
+        <w:t xml:space="preserve">6 </w:t>
+      </w:r>
+      <w:r>
+        <w:t xml:space="preserve">minutes and </w:t>
+      </w:r>
+      <w:r>
+        <w:t>31</w:t>
+      </w:r>
+      <w:r>
+        <w:t xml:space="preserve"> seconds. Let us examine the size of the table:</w:t>
       </w:r>
     </w:p>
     <w:p>
@@ -2943,10 +3652,10 @@
           <w:noProof/>
         </w:rPr>
         <w:drawing>
-          <wp:inline distT="0" distB="0" distL="0" distR="0" wp14:anchorId="39FFE0C9" wp14:editId="285F5749">
-            <wp:extent cx="3089910" cy="1009650"/>
-            <wp:effectExtent l="0" t="0" r="0" b="0"/>
-            <wp:docPr id="2057742515" name="Picture 1" descr="A computer screen shot of a computer code&#10;&#10;Description automatically generated"/>
+          <wp:inline distT="0" distB="0" distL="0" distR="0" wp14:anchorId="0E3F13A0" wp14:editId="28DA310B">
+            <wp:extent cx="3089910" cy="983615"/>
+            <wp:effectExtent l="0" t="0" r="0" b="6985"/>
+            <wp:docPr id="1142799127" name="Picture 1" descr="A computer screen shot of a program&#10;&#10;Description automatically generated"/>
             <wp:cNvGraphicFramePr>
               <a:graphicFrameLocks xmlns:a="http://purl.oclc.org/ooxml/drawingml/main" noChangeAspect="1"/>
             </wp:cNvGraphicFramePr>
@@ -2954,7 +3663,7 @@
               <a:graphicData uri="http://purl.oclc.org/ooxml/drawingml/picture">
                 <pic:pic xmlns:pic="http://purl.oclc.org/ooxml/drawingml/picture">
                   <pic:nvPicPr>
-                    <pic:cNvPr id="2057742515" name="Picture 1" descr="A computer screen shot of a computer code&#10;&#10;Description automatically generated"/>
+                    <pic:cNvPr id="1142799127" name="Picture 1" descr="A computer screen shot of a program&#10;&#10;Description automatically generated"/>
                     <pic:cNvPicPr/>
                   </pic:nvPicPr>
                   <pic:blipFill>
@@ -2966,7 +3675,7 @@
                   <pic:spPr>
                     <a:xfrm>
                       <a:off x="0" y="0"/>
-                      <a:ext cx="3089910" cy="1009650"/>
+                      <a:ext cx="3089910" cy="983615"/>
                     </a:xfrm>
                     <a:prstGeom prst="rect">
                       <a:avLst/>
@@ -3008,14 +3717,56 @@
           <w:i w:val="0"/>
           <w:iCs w:val="0"/>
         </w:rPr>
-        <w:t xml:space="preserve">After this implementation step, it is clear that HDFS is quicker in terms loading time. It required just two commands and took only 5 to 10 seconds for the file to be integrated in the system </w:t>
+        <w:t xml:space="preserve">After this implementation step, it is clear that HDFS is quicker in terms loading time. It required just two commands and took only 5 to 10 seconds for the file to be integrated in the system whereas, MySQL took </w:t>
       </w:r>
       <w:r>
         <w:rPr>
           <w:i w:val="0"/>
           <w:iCs w:val="0"/>
         </w:rPr>
-        <w:t xml:space="preserve">whereas, MySQL took 7 minutes and 28 seconds. Furthermore, MySQL required the creation of a schema and table. A second advantage of HDFS is memory comsumption; from an intial 1.63GB csv file when loaded, it was reduced to 1.52GB, whereas MySQL, upon loading, increased to 1.87GB. </w:t>
+        <w:t>6</w:t>
+      </w:r>
+      <w:r>
+        <w:rPr>
+          <w:i w:val="0"/>
+          <w:iCs w:val="0"/>
+        </w:rPr>
+        <w:t xml:space="preserve"> minutes and </w:t>
+      </w:r>
+      <w:r>
+        <w:rPr>
+          <w:i w:val="0"/>
+          <w:iCs w:val="0"/>
+        </w:rPr>
+        <w:t>31</w:t>
+      </w:r>
+      <w:r>
+        <w:rPr>
+          <w:i w:val="0"/>
+          <w:iCs w:val="0"/>
+        </w:rPr>
+        <w:t xml:space="preserve"> seconds. Furthermore, MySQL required the creation of a schema and </w:t>
+      </w:r>
+      <w:r>
+        <w:rPr>
+          <w:i w:val="0"/>
+          <w:iCs w:val="0"/>
+        </w:rPr>
+        <w:t>table. A second advantage of HDFS is memory comsumption; from an intial 1.63GB csv file when loaded, it was reduced to 1.52GB, whereas MySQL, upon loading, increased to 1.</w:t>
+      </w:r>
+      <w:r>
+        <w:rPr>
+          <w:i w:val="0"/>
+          <w:iCs w:val="0"/>
+        </w:rPr>
+        <w:t>69</w:t>
+      </w:r>
+      <w:r>
+        <w:rPr>
+          <w:i w:val="0"/>
+          <w:iCs w:val="0"/>
+        </w:rPr>
+        <w:t xml:space="preserve">GB. </w:t>
       </w:r>
     </w:p>
     <w:p>
@@ -3044,7 +3795,7 @@
       <w:pPr>
         <w:pStyle w:val="BodyText"/>
       </w:pPr>
-      <w:bookmarkStart w:id="20" w:name="_Hlk162024457"/>
+      <w:bookmarkStart w:id="24" w:name="_Hlk162024457"/>
       <w:r>
         <w:t xml:space="preserve">Script </w:t>
       </w:r>
@@ -3059,7 +3810,7 @@
         <w:t xml:space="preserve"> will guide the entire process outlined in this section. Once the data is loaded into HDFS, it must be extracted to implement the neural network. To facilitate this, a Python package called PySpark is used to read, process, and analyse the data stored in HDFS. The Apache Spark Web UI can be accessed at localhost:4040, where all the application stages can be viewed.</w:t>
       </w:r>
     </w:p>
-    <w:bookmarkEnd w:id="20"/>
+    <w:bookmarkEnd w:id="24"/>
     <w:p>
       <w:pPr>
         <w:pStyle w:val="BodyText"/>
@@ -3125,7 +3876,7 @@
       <w:pPr>
         <w:pStyle w:val="BodyText"/>
       </w:pPr>
-      <w:bookmarkStart w:id="21" w:name="_Hlk162024812"/>
+      <w:bookmarkStart w:id="25" w:name="_Hlk162024812"/>
       <w:r>
         <w:t xml:space="preserve">The running time for extracting data from HDFS and printing it into a pandas </w:t>
       </w:r>
@@ -3139,14 +3890,20 @@
         <w:t xml:space="preserve"> f</w:t>
       </w:r>
       <w:r>
-        <w:t>rame is 2 minutes and 41 seconds; this will be compared with the running time for data extraction from MySQL.</w:t>
-      </w:r>
-    </w:p>
-    <w:p>
-      <w:pPr>
-        <w:pStyle w:val="BodyText"/>
-      </w:pPr>
-      <w:bookmarkStart w:id="22" w:name="_Hlk162029942"/>
+        <w:t>rame is 2 minutes and 4</w:t>
+      </w:r>
+      <w:r>
+        <w:t>3</w:t>
+      </w:r>
+      <w:r>
+        <w:t xml:space="preserve"> seconds; this will be compared with the running time for data extraction from MySQL.</w:t>
+      </w:r>
+    </w:p>
+    <w:p>
+      <w:pPr>
+        <w:pStyle w:val="BodyText"/>
+      </w:pPr>
+      <w:bookmarkStart w:id="26" w:name="_Hlk162029942"/>
       <w:r>
         <w:t>The next step is to implement the NN, which comprises three distinct phases:</w:t>
       </w:r>
@@ -3180,7 +3937,7 @@
       <w:r>
         <w:t xml:space="preserve">The first layer is a dense layer with 12 neurons, indicated by </w:t>
       </w:r>
-      <w:bookmarkStart w:id="23" w:name="_Hlk162882279"/>
+      <w:bookmarkStart w:id="27" w:name="_Hlk162882279"/>
       <w:r>
         <w:rPr>
           <w:i/>
@@ -3191,7 +3948,7 @@
       <w:r>
         <w:t xml:space="preserve">, which means the model should expect two input features: </w:t>
       </w:r>
-      <w:bookmarkEnd w:id="23"/>
+      <w:bookmarkEnd w:id="27"/>
       <w:r>
         <w:t xml:space="preserve">job title and age. </w:t>
       </w:r>
@@ -3239,7 +3996,7 @@
         </w:numPr>
         <w:jc w:val="both"/>
       </w:pPr>
-      <w:bookmarkStart w:id="24" w:name="_Hlk162031563"/>
+      <w:bookmarkStart w:id="28" w:name="_Hlk162031563"/>
       <w:r>
         <w:t xml:space="preserve">The second layer is a dense layer with 8 neurons and </w:t>
       </w:r>
@@ -3290,7 +4047,7 @@
         <w:t xml:space="preserve"> is very convenient, as it maps any input value to an output between zero and one.</w:t>
       </w:r>
     </w:p>
-    <w:bookmarkEnd w:id="24"/>
+    <w:bookmarkEnd w:id="28"/>
     <w:p>
       <w:r>
         <w:rPr>
@@ -3334,7 +4091,7 @@
         </w:drawing>
       </w:r>
     </w:p>
-    <w:bookmarkEnd w:id="22"/>
+    <w:bookmarkEnd w:id="26"/>
     <w:p>
       <w:pPr>
         <w:pStyle w:val="figurecaption"/>
@@ -3354,7 +4111,7 @@
       <w:pPr>
         <w:pStyle w:val="BodyText"/>
       </w:pPr>
-      <w:bookmarkStart w:id="25" w:name="_Hlk162031580"/>
+      <w:bookmarkStart w:id="29" w:name="_Hlk162031580"/>
       <w:r>
         <w:t>The</w:t>
       </w:r>
@@ -3376,7 +4133,7 @@
       <w:pPr>
         <w:pStyle w:val="BodyText"/>
       </w:pPr>
-      <w:bookmarkStart w:id="26" w:name="_Hlk162036227"/>
+      <w:bookmarkStart w:id="30" w:name="_Hlk162036227"/>
       <w:r>
         <w:t>The results after training for 100</w:t>
       </w:r>
@@ -3384,10 +4141,22 @@
         <w:t xml:space="preserve"> epochs</w:t>
       </w:r>
       <w:r>
-        <w:t>, the model achieved 50% accuracy and showed 70% loss rate with no variation whatsoever. Clearly, it is not performing well and needs adjustment. The model running time is 7 minutes and 3 seconds.</w:t>
-      </w:r>
-    </w:p>
-    <w:bookmarkEnd w:id="26"/>
+        <w:t xml:space="preserve">, the model achieved 50% accuracy and showed </w:t>
+      </w:r>
+      <w:r>
+        <w:t>69</w:t>
+      </w:r>
+      <w:r>
+        <w:t xml:space="preserve">% loss rate with no variation whatsoever. Clearly, it is not performing well and needs adjustment. The model running time is 7 minutes and </w:t>
+      </w:r>
+      <w:r>
+        <w:t>22</w:t>
+      </w:r>
+      <w:r>
+        <w:t xml:space="preserve"> seconds.</w:t>
+      </w:r>
+    </w:p>
+    <w:bookmarkEnd w:id="30"/>
     <w:p>
       <w:pPr>
         <w:pStyle w:val="BodyText"/>
@@ -3452,8 +4221,8 @@
           <w:iCs w:val="0"/>
         </w:rPr>
       </w:pPr>
-      <w:bookmarkStart w:id="27" w:name="_Hlk162037787"/>
-      <w:bookmarkEnd w:id="25"/>
+      <w:bookmarkStart w:id="31" w:name="_Hlk162037787"/>
+      <w:bookmarkEnd w:id="29"/>
       <w:r>
         <w:t xml:space="preserve">Model Data Input Adjustment: </w:t>
       </w:r>
@@ -3464,7 +4233,7 @@
         </w:rPr>
         <w:t>Initially, we had 2 input features</w:t>
       </w:r>
-      <w:bookmarkStart w:id="28" w:name="_Hlk162882501"/>
+      <w:bookmarkStart w:id="32" w:name="_Hlk162882501"/>
       <w:r>
         <w:rPr>
           <w:i w:val="0"/>
@@ -3472,7 +4241,7 @@
         </w:rPr>
         <w:t>. Upon realizing that neural networks perform well with more features,</w:t>
       </w:r>
-      <w:bookmarkEnd w:id="28"/>
+      <w:bookmarkEnd w:id="32"/>
       <w:r>
         <w:rPr>
           <w:i w:val="0"/>
@@ -3480,7 +4249,7 @@
         </w:rPr>
         <w:t xml:space="preserve"> we transposed the </w:t>
       </w:r>
-      <w:bookmarkStart w:id="29" w:name="_Hlk162882526"/>
+      <w:bookmarkStart w:id="33" w:name="_Hlk162882526"/>
       <w:r>
         <w:rPr>
           <w:i w:val="0"/>
@@ -3495,7 +4264,7 @@
         </w:rPr>
         <w:t>column</w:t>
       </w:r>
-      <w:bookmarkStart w:id="30" w:name="_Hlk162882560"/>
+      <w:bookmarkStart w:id="34" w:name="_Hlk162882560"/>
       <w:r>
         <w:rPr>
           <w:i w:val="0"/>
@@ -3503,7 +4272,7 @@
         </w:rPr>
         <w:t>,</w:t>
       </w:r>
-      <w:bookmarkEnd w:id="29"/>
+      <w:bookmarkEnd w:id="33"/>
       <w:r>
         <w:rPr>
           <w:i w:val="0"/>
@@ -3525,7 +4294,7 @@
         </w:rPr>
         <w:t xml:space="preserve"> as values</w:t>
       </w:r>
-      <w:bookmarkStart w:id="31" w:name="_Hlk162882585"/>
+      <w:bookmarkStart w:id="35" w:name="_Hlk162882585"/>
       <w:r>
         <w:rPr>
           <w:i w:val="0"/>
@@ -3533,7 +4302,7 @@
         </w:rPr>
         <w:t xml:space="preserve">. </w:t>
       </w:r>
-      <w:bookmarkEnd w:id="30"/>
+      <w:bookmarkEnd w:id="34"/>
       <w:r>
         <w:rPr>
           <w:i w:val="0"/>
@@ -3567,32 +4336,74 @@
           <w:i w:val="0"/>
           <w:iCs w:val="0"/>
         </w:rPr>
-        <w:t xml:space="preserve"> 99.86% and </w:t>
+        <w:t xml:space="preserve"> 99.</w:t>
       </w:r>
       <w:r>
         <w:rPr>
           <w:i w:val="0"/>
           <w:iCs w:val="0"/>
         </w:rPr>
-        <w:t>loss decreased at</w:t>
+        <w:t>79</w:t>
       </w:r>
       <w:r>
         <w:rPr>
           <w:i w:val="0"/>
           <w:iCs w:val="0"/>
         </w:rPr>
-        <w:t xml:space="preserve"> 1.34%. However, without further checks, there is a possibility that the model might be overfitted.</w:t>
+        <w:t xml:space="preserve">% and </w:t>
       </w:r>
       <w:r>
         <w:rPr>
           <w:i w:val="0"/>
           <w:iCs w:val="0"/>
         </w:rPr>
-        <w:t xml:space="preserve"> Model running time takes 8 seconds, by the distributing the data accordingly the model not only performs better it takes less computing time.</w:t>
-      </w:r>
-    </w:p>
-    <w:bookmarkEnd w:id="27"/>
+        <w:t>loss decreased at</w:t>
+      </w:r>
+      <w:r>
+        <w:rPr>
+          <w:i w:val="0"/>
+          <w:iCs w:val="0"/>
+        </w:rPr>
+        <w:t xml:space="preserve"> 1.</w:t>
+      </w:r>
+      <w:r>
+        <w:rPr>
+          <w:i w:val="0"/>
+          <w:iCs w:val="0"/>
+        </w:rPr>
+        <w:t>45</w:t>
+      </w:r>
+      <w:r>
+        <w:rPr>
+          <w:i w:val="0"/>
+          <w:iCs w:val="0"/>
+        </w:rPr>
+        <w:t>%. However, without further checks, there is a possibility that the model might be overfitted.</w:t>
+      </w:r>
+      <w:r>
+        <w:rPr>
+          <w:i w:val="0"/>
+          <w:iCs w:val="0"/>
+        </w:rPr>
+        <w:t xml:space="preserve"> Model running time takes </w:t>
+      </w:r>
+      <w:r>
+        <w:rPr>
+          <w:i w:val="0"/>
+          <w:iCs w:val="0"/>
+        </w:rPr>
+        <w:t>8</w:t>
+      </w:r>
+      <w:r>
+        <w:rPr>
+          <w:i w:val="0"/>
+          <w:iCs w:val="0"/>
+        </w:rPr>
+        <w:t xml:space="preserve"> seconds, by the distributing the data accordingly the model not only performs better it takes less computing time.</w:t>
+      </w:r>
+    </w:p>
     <w:bookmarkEnd w:id="31"/>
+    <w:bookmarkEnd w:id="35"/>
     <w:p>
       <w:pPr>
         <w:jc w:val="start"/>
@@ -3655,7 +4466,7 @@
           <w:iCs w:val="0"/>
         </w:rPr>
       </w:pPr>
-      <w:bookmarkStart w:id="32" w:name="_Hlk162037862"/>
+      <w:bookmarkStart w:id="36" w:name="_Hlk162037862"/>
       <w:r>
         <w:t xml:space="preserve">Overfitting Assesment and Mitigation: </w:t>
       </w:r>
@@ -3673,7 +4484,7 @@
         </w:rPr>
         <w:t xml:space="preserve">conducted </w:t>
       </w:r>
-      <w:bookmarkStart w:id="33" w:name="_Hlk162884865"/>
+      <w:bookmarkStart w:id="37" w:name="_Hlk162884865"/>
       <w:r>
         <w:rPr>
           <w:i w:val="0"/>
@@ -3688,7 +4499,7 @@
         </w:rPr>
         <w:t xml:space="preserve"> </w:t>
       </w:r>
-      <w:bookmarkEnd w:id="33"/>
+      <w:bookmarkEnd w:id="37"/>
       <w:r>
         <w:rPr>
           <w:i w:val="0"/>
@@ -3696,15 +4507,99 @@
         </w:rPr>
         <w:t>To determine if overfitting is present, a comparison between training and validation accuracy should reveal a significant difference; the same applies to training and validation loss</w:t>
       </w:r>
-      <w:bookmarkStart w:id="34" w:name="_Hlk162885090"/>
+      <w:bookmarkStart w:id="38" w:name="_Hlk162885090"/>
       <w:r>
         <w:rPr>
           <w:i w:val="0"/>
           <w:iCs w:val="0"/>
         </w:rPr>
-        <w:t xml:space="preserve">. Over 100 epochs, the training accuracy is 99.74% and validation accuracy is 49.48%. Training loss is 1.93%, and validation loss is 188.22%. </w:t>
-      </w:r>
-      <w:bookmarkEnd w:id="34"/>
+        <w:t>. Over 100 epochs, the training accuracy is 9</w:t>
+      </w:r>
+      <w:r>
+        <w:rPr>
+          <w:i w:val="0"/>
+          <w:iCs w:val="0"/>
+        </w:rPr>
+        <w:t>8.75</w:t>
+      </w:r>
+      <w:r>
+        <w:rPr>
+          <w:i w:val="0"/>
+          <w:iCs w:val="0"/>
+        </w:rPr>
+        <w:t xml:space="preserve">% and validation accuracy is </w:t>
+      </w:r>
+      <w:r>
+        <w:rPr>
+          <w:i w:val="0"/>
+          <w:iCs w:val="0"/>
+        </w:rPr>
+        <w:t>50</w:t>
+      </w:r>
+      <w:r>
+        <w:rPr>
+          <w:i w:val="0"/>
+          <w:iCs w:val="0"/>
+        </w:rPr>
+        <w:t>.</w:t>
+      </w:r>
+      <w:r>
+        <w:rPr>
+          <w:i w:val="0"/>
+          <w:iCs w:val="0"/>
+        </w:rPr>
+        <w:t>00</w:t>
+      </w:r>
+      <w:r>
+        <w:rPr>
+          <w:i w:val="0"/>
+          <w:iCs w:val="0"/>
+        </w:rPr>
+        <w:t xml:space="preserve">%. Training loss is </w:t>
+      </w:r>
+      <w:r>
+        <w:rPr>
+          <w:i w:val="0"/>
+          <w:iCs w:val="0"/>
+        </w:rPr>
+        <w:t>7</w:t>
+      </w:r>
+      <w:r>
+        <w:rPr>
+          <w:i w:val="0"/>
+          <w:iCs w:val="0"/>
+        </w:rPr>
+        <w:t>.9</w:t>
+      </w:r>
+      <w:r>
+        <w:rPr>
+          <w:i w:val="0"/>
+          <w:iCs w:val="0"/>
+        </w:rPr>
+        <w:t>5</w:t>
+      </w:r>
+      <w:r>
+        <w:rPr>
+          <w:i w:val="0"/>
+          <w:iCs w:val="0"/>
+        </w:rPr>
+        <w:t>%, and validation loss is 1</w:t>
+      </w:r>
+      <w:r>
+        <w:rPr>
+          <w:i w:val="0"/>
+          <w:iCs w:val="0"/>
+        </w:rPr>
+        <w:t>56.48</w:t>
+      </w:r>
+      <w:r>
+        <w:rPr>
+          <w:i w:val="0"/>
+          <w:iCs w:val="0"/>
+        </w:rPr>
+        <w:t xml:space="preserve">%. </w:t>
+      </w:r>
+      <w:bookmarkEnd w:id="38"/>
       <w:r>
         <w:rPr>
           <w:i w:val="0"/>
@@ -3772,29 +4667,53 @@
       <w:pPr>
         <w:pStyle w:val="BodyText"/>
       </w:pPr>
-      <w:bookmarkStart w:id="35" w:name="_Hlk162041350"/>
+      <w:bookmarkStart w:id="39" w:name="_Hlk162041350"/>
       <w:r>
         <w:t>By adding more data to the model, overfitting was reversed</w:t>
       </w:r>
       <w:r>
         <w:t xml:space="preserve"> </w:t>
       </w:r>
-      <w:bookmarkStart w:id="36" w:name="_Hlk162885564"/>
+      <w:bookmarkStart w:id="40" w:name="_Hlk162885564"/>
       <w:r>
         <w:t>(Alwosheel, van Cranenburgh and Chorus, 2018)</w:t>
       </w:r>
       <w:r>
         <w:t xml:space="preserve">, </w:t>
       </w:r>
-      <w:bookmarkEnd w:id="36"/>
-      <w:r>
-        <w:t>leading to a well-fitted model where training and validation scores converged. The number of rows increased from 2,907 to 11,628 by concatenating the data frame four times. Over 100 epochs, the training accuracy reached 99.97%, and the validation accuracy was 99.61%. Training loss was 0.083%, and validation loss was 3.9%. The model is learning and generalizing well on unseen data</w:t>
+      <w:bookmarkEnd w:id="40"/>
+      <w:r>
+        <w:t>leading to a well-fitted model where training and validation scores converged. The number of rows increased from 2,907 to 11,628 by concatenating the data frame four times. Over 100 epochs, the training accuracy reached 99.9</w:t>
+      </w:r>
+      <w:r>
+        <w:t>6</w:t>
+      </w:r>
+      <w:r>
+        <w:t>%, and the validation accuracy was 99.</w:t>
+      </w:r>
+      <w:r>
+        <w:t>48</w:t>
+      </w:r>
+      <w:r>
+        <w:t>%. Training loss was 0.</w:t>
+      </w:r>
+      <w:r>
+        <w:t>24</w:t>
+      </w:r>
+      <w:r>
+        <w:t xml:space="preserve">%, and validation loss was </w:t>
+      </w:r>
+      <w:r>
+        <w:t>2.73</w:t>
+      </w:r>
+      <w:r>
+        <w:t>%. The model is learning and generalizing well on unseen data</w:t>
       </w:r>
       <w:r>
         <w:t>.</w:t>
       </w:r>
     </w:p>
-    <w:bookmarkEnd w:id="35"/>
+    <w:bookmarkEnd w:id="39"/>
     <w:p>
       <w:pPr>
         <w:pStyle w:val="BodyText"/>
@@ -3849,8 +4768,8 @@
       <w:r>
         <w:t>Training accuracy and loss phase 3 fitted model.</w:t>
       </w:r>
-      <w:bookmarkEnd w:id="21"/>
-      <w:bookmarkEnd w:id="32"/>
+      <w:bookmarkEnd w:id="25"/>
+      <w:bookmarkEnd w:id="36"/>
     </w:p>
     <w:p>
       <w:pPr>
@@ -3885,7 +4804,19 @@
         <w:t>4.MySQL_Data_to_model_NN.ipynb</w:t>
       </w:r>
       <w:r>
-        <w:t xml:space="preserve">. When comparing running times, HDFS Spark took 2 minutes and 41 seconds, whereas MySQL took just 6 seconds. At first glance, it appears that MySQL is outperforming Spark, but this is not actually the case. For the Spark demonstration, 14,000,000 rows were loaded into a Spark </w:t>
+        <w:t>. When comparing running times, HDFS Spark took 2 minutes and 4</w:t>
+      </w:r>
+      <w:r>
+        <w:t>3</w:t>
+      </w:r>
+      <w:r>
+        <w:t xml:space="preserve"> seconds, whereas MySQL took just </w:t>
+      </w:r>
+      <w:r>
+        <w:t>8</w:t>
+      </w:r>
+      <w:r>
+        <w:t xml:space="preserve"> seconds. At first glance, it appears that MySQL is outperforming Spark, but this is not actually the case. For the Spark demonstration, 14,000,000 rows were loaded into a Spark </w:t>
       </w:r>
       <w:r>
         <w:t>d</w:t>
@@ -3906,7 +4837,7 @@
         </w:rPr>
         <w:t xml:space="preserve"> </w:t>
       </w:r>
-      <w:bookmarkStart w:id="37" w:name="_Hlk162866966"/>
+      <w:bookmarkStart w:id="41" w:name="_Hlk162866966"/>
       <w:r>
         <w:rPr>
           <w:i/>
@@ -3914,7 +4845,7 @@
         </w:rPr>
         <w:t xml:space="preserve">“OperationalError 2013 (HY000): Lost connection to MySQL server during query”. </w:t>
       </w:r>
-      <w:bookmarkEnd w:id="37"/>
+      <w:bookmarkEnd w:id="41"/>
       <w:r>
         <w:t>This indicates that there is not enough memory (RAM) available to handle the process.</w:t>
       </w:r>
@@ -4209,7 +5140,13 @@
         <w:jc w:val="both"/>
       </w:pPr>
       <w:r>
-        <w:t>MaxPooling1D layer, reduces the input by taking the maximum value over a window of size 5. It helps reducing dimensionality and abstracting the features.</w:t>
+        <w:t>MaxPooling1D layer, reduces the input by taking the maximum value over a window of size 5. It helps reducing</w:t>
+      </w:r>
+      <w:r>
+        <w:t xml:space="preserve"> </w:t>
+      </w:r>
+      <w:r>
+        <w:t>dimensionality and abstracting the features.</w:t>
       </w:r>
     </w:p>
     <w:p>
@@ -4278,6 +5215,7 @@
         <w:rPr>
           <w:i/>
           <w:iCs/>
+          <w:noProof/>
         </w:rPr>
         <w:drawing>
           <wp:inline distT="0" distB="0" distL="0" distR="0" wp14:anchorId="48B30C6D" wp14:editId="2E2585B2">
@@ -4368,14 +5306,14 @@
       <w:r>
         <w:t xml:space="preserve">Including dropout after the embedding layer and before the final dense layer. Dropout randomly disables neurons during training, forcing the network to learn redundant patterns, this makes a robust model </w:t>
       </w:r>
-      <w:bookmarkStart w:id="38" w:name="_Hlk162887304"/>
+      <w:bookmarkStart w:id="42" w:name="_Hlk162887304"/>
       <w:r>
         <w:t>(Khan, Hayat and Porikli, 2019)</w:t>
       </w:r>
       <w:r>
         <w:t>.</w:t>
       </w:r>
-      <w:bookmarkEnd w:id="38"/>
+      <w:bookmarkEnd w:id="42"/>
     </w:p>
     <w:p>
       <w:pPr>
@@ -4596,11 +5534,11 @@
       <w:r>
         <w:t xml:space="preserve">Overall, this CNN model is better structured than the one provided by the book </w:t>
       </w:r>
-      <w:bookmarkStart w:id="39" w:name="_Hlk162886957"/>
+      <w:bookmarkStart w:id="43" w:name="_Hlk162886957"/>
       <w:r>
         <w:t xml:space="preserve">(Chollet, 2018, pp. 253-259). </w:t>
       </w:r>
-      <w:bookmarkEnd w:id="39"/>
+      <w:bookmarkEnd w:id="43"/>
       <w:r>
         <w:t>Overfitting is mitigated through the use of regularization and dropout. As a result, the model memorizes less of the training data and is more capable of generalizing from the patterns learned during training, leading to improved validation performance. In terms of computing times, the first model took 11 minutes and 22 seconds to train, while the second model required only 4 minutes and 18 seconds</w:t>
       </w:r>
@@ -4619,6 +5557,9 @@
         <w:ind w:firstLine="0pt"/>
       </w:pPr>
       <w:r>
+        <w:rPr>
+          <w:noProof/>
+        </w:rPr>
         <w:drawing>
           <wp:inline distT="0" distB="0" distL="0" distR="0" wp14:anchorId="26F30CB1" wp14:editId="3C9567B7">
             <wp:extent cx="3368373" cy="1178169"/>
@@ -5127,6 +6068,31 @@
       <w:r>
         <w:t>.</w:t>
       </w:r>
+      <w:r>
+        <w:t xml:space="preserve">Neeta Awasthy and Nikhila Valivarthi (2023). </w:t>
+      </w:r>
+      <w:r>
+        <w:t xml:space="preserve">Evolution of Hadoop and Big Data Trends in Smart World. In S. Awasthi, G. Sanyal, C.M. Travieso-Gonzalez, P. Kumar Srivastava, D.K. Singh &amp; R. Kant (Eds.), </w:t>
+      </w:r>
+      <w:r>
+        <w:rPr>
+          <w:i/>
+          <w:iCs/>
+        </w:rPr>
+        <w:t>Sustainable Computing</w:t>
+      </w:r>
+      <w:r>
+        <w:t xml:space="preserve"> (pp.</w:t>
+      </w:r>
+      <w:r>
+        <w:t>148</w:t>
+      </w:r>
+      <w:r>
+        <w:t>-186</w:t>
+      </w:r>
+      <w:r>
+        <w:t>). Cham: Springer. https://doi.org/10.1007/978-3-031-13577-4_6</w:t>
+      </w:r>
     </w:p>
     <w:p>
       <w:pPr>
@@ -5134,32 +6100,23 @@
         <w:ind w:firstLine="0pt"/>
       </w:pPr>
       <w:r>
-        <w:t xml:space="preserve">Neeta Awasthy and Nikhila Valivarthi (2023). </w:t>
-      </w:r>
-      <w:r>
-        <w:t xml:space="preserve">Evolution of Hadoop and Big Data Trends in Smart World. In S. Awasthi, G. Sanyal, C.M. Travieso-Gonzalez, P. Kumar Srivastava, </w:t>
-      </w:r>
-      <w:r>
-        <w:t xml:space="preserve">D.K. Singh &amp; R. Kant (Eds.), </w:t>
-      </w:r>
-      <w:r>
-        <w:rPr>
-          <w:i/>
-          <w:iCs/>
-        </w:rPr>
-        <w:t>Sustainable Computing</w:t>
-      </w:r>
-      <w:r>
-        <w:t xml:space="preserve"> (pp.</w:t>
-      </w:r>
-      <w:r>
-        <w:t>148</w:t>
-      </w:r>
-      <w:r>
-        <w:t>-186</w:t>
-      </w:r>
-      <w:r>
-        <w:t>). Cham: Springer. https://doi.org/10.1007/978-3-031-13577-4_6</w:t>
+        <w:t>Palanisamy, S. and Suvitha</w:t>
+      </w:r>
+      <w:r>
+        <w:t xml:space="preserve"> </w:t>
+      </w:r>
+      <w:r>
+        <w:t xml:space="preserve">Vani, P., 2020. A survey on RDBMS and NoSQL Databases: MySQL vs MongoDB. In: </w:t>
+      </w:r>
+      <w:r>
+        <w:rPr>
+          <w:i/>
+          <w:iCs/>
+        </w:rPr>
+        <w:t>2020 International Conference on Computer Communication and Informatics (ICCCI -2020)</w:t>
+      </w:r>
+      <w:r>
+        <w:t>, 22-24 January 2020, Coimbatore, India. IEEE.</w:t>
       </w:r>
     </w:p>
     <w:p>
@@ -5168,23 +6125,17 @@
         <w:ind w:firstLine="0pt"/>
       </w:pPr>
       <w:r>
-        <w:t>Palanisamy, S. and Suvitha</w:t>
-      </w:r>
-      <w:r>
-        <w:t xml:space="preserve"> </w:t>
-      </w:r>
-      <w:r>
-        <w:t xml:space="preserve">Vani, P., 2020. A survey on RDBMS and NoSQL Databases: MySQL vs MongoDB. In: </w:t>
-      </w:r>
-      <w:r>
-        <w:rPr>
-          <w:i/>
-          <w:iCs/>
-        </w:rPr>
-        <w:t>2020 International Conference on Computer Communication and Informatics (ICCCI -2020)</w:t>
-      </w:r>
-      <w:r>
-        <w:t>, 22-24 January 2020, Coimbatore, India. IEEE.</w:t>
+        <w:t xml:space="preserve">Vaswani, A., Shazeer, N., Parmar, N., Uszkoreit, J., Jones, L., Gomez, A. N., Kaiser, Ł., &amp; Polosukhin, I. (2017). </w:t>
+      </w:r>
+      <w:r>
+        <w:rPr>
+          <w:i/>
+          <w:iCs/>
+        </w:rPr>
+        <w:t>Attention is all you need.</w:t>
+      </w:r>
+      <w:r>
+        <w:t xml:space="preserve"> Advances in Neural Information Processing Systems, 30.</w:t>
       </w:r>
     </w:p>
     <w:p>
@@ -5192,37 +6143,108 @@
         <w:pStyle w:val="BodyText"/>
         <w:ind w:firstLine="0pt"/>
       </w:pPr>
-      <w:r>
-        <w:t xml:space="preserve">Vaswani, A., Shazeer, N., Parmar, N., Uszkoreit, J., Jones, L., Gomez, A. N., Kaiser, Ł., &amp; Polosukhin, I. (2017). </w:t>
-      </w:r>
-      <w:r>
-        <w:rPr>
-          <w:i/>
-          <w:iCs/>
-        </w:rPr>
-        <w:t>Attention is all you need.</w:t>
-      </w:r>
-      <w:r>
-        <w:t xml:space="preserve"> Advances in Neural Information Processing Systems, 30.</w:t>
-      </w:r>
     </w:p>
     <w:p>
       <w:pPr>
         <w:pStyle w:val="BodyText"/>
         <w:ind w:firstLine="0pt"/>
-        <w:rPr>
-          <w:sz w:val="40"/>
-          <w:szCs w:val="40"/>
-        </w:rPr>
-      </w:pPr>
-      <w:r>
-        <w:rPr>
-          <w:sz w:val="40"/>
-          <w:szCs w:val="40"/>
-          <w:highlight w:val="yellow"/>
-        </w:rPr>
-        <w:t>Delete this on final commit!!!</w:t>
-      </w:r>
+      </w:pPr>
+    </w:p>
+    <w:p>
+      <w:pPr>
+        <w:pStyle w:val="BodyText"/>
+        <w:ind w:firstLine="0pt"/>
+      </w:pPr>
+    </w:p>
+    <w:p>
+      <w:pPr>
+        <w:pStyle w:val="BodyText"/>
+        <w:ind w:firstLine="0pt"/>
+      </w:pPr>
+    </w:p>
+    <w:p>
+      <w:pPr>
+        <w:pStyle w:val="BodyText"/>
+        <w:ind w:firstLine="0pt"/>
+      </w:pPr>
+    </w:p>
+    <w:p>
+      <w:pPr>
+        <w:pStyle w:val="BodyText"/>
+        <w:ind w:firstLine="0pt"/>
+      </w:pPr>
+    </w:p>
+    <w:p>
+      <w:pPr>
+        <w:pStyle w:val="BodyText"/>
+        <w:ind w:firstLine="0pt"/>
+      </w:pPr>
+    </w:p>
+    <w:p>
+      <w:pPr>
+        <w:pStyle w:val="BodyText"/>
+        <w:ind w:firstLine="0pt"/>
+      </w:pPr>
+    </w:p>
+    <w:p>
+      <w:pPr>
+        <w:pStyle w:val="BodyText"/>
+        <w:ind w:firstLine="0pt"/>
+      </w:pPr>
+    </w:p>
+    <w:p>
+      <w:pPr>
+        <w:pStyle w:val="BodyText"/>
+        <w:ind w:firstLine="0pt"/>
+      </w:pPr>
+    </w:p>
+    <w:p>
+      <w:pPr>
+        <w:pStyle w:val="BodyText"/>
+        <w:ind w:firstLine="0pt"/>
+      </w:pPr>
+    </w:p>
+    <w:p>
+      <w:pPr>
+        <w:pStyle w:val="BodyText"/>
+        <w:ind w:firstLine="0pt"/>
+      </w:pPr>
+    </w:p>
+    <w:p>
+      <w:pPr>
+        <w:pStyle w:val="BodyText"/>
+        <w:ind w:firstLine="0pt"/>
+      </w:pPr>
+    </w:p>
+    <w:p>
+      <w:pPr>
+        <w:pStyle w:val="BodyText"/>
+        <w:ind w:firstLine="0pt"/>
+      </w:pPr>
+    </w:p>
+    <w:p>
+      <w:pPr>
+        <w:pStyle w:val="BodyText"/>
+        <w:ind w:firstLine="0pt"/>
+      </w:pPr>
+    </w:p>
+    <w:p>
+      <w:pPr>
+        <w:pStyle w:val="BodyText"/>
+        <w:ind w:firstLine="0pt"/>
+      </w:pPr>
+    </w:p>
+    <w:p>
+      <w:pPr>
+        <w:pStyle w:val="BodyText"/>
+        <w:ind w:firstLine="0pt"/>
+      </w:pPr>
+    </w:p>
+    <w:p>
+      <w:pPr>
+        <w:pStyle w:val="BodyText"/>
+        <w:ind w:firstLine="0pt"/>
+      </w:pPr>
     </w:p>
     <w:p>
       <w:pPr>
@@ -5372,15 +6394,7 @@
     <w:p>
       <w:pPr>
         <w:pStyle w:val="BodyText"/>
-        <w:rPr>
-          <w:b/>
-          <w:color w:val="FF0000"/>
-        </w:rPr>
-      </w:pPr>
-    </w:p>
-    <w:p>
-      <w:pPr>
-        <w:pStyle w:val="BodyText"/>
+        <w:ind w:firstLine="0pt"/>
         <w:rPr>
           <w:b/>
           <w:color w:val="FF0000"/>
@@ -5394,8 +6408,11 @@
         </w:sectPr>
       </w:pPr>
     </w:p>
-    <w:p/>
-    <w:p/>
+    <w:p>
+      <w:pPr>
+        <w:jc w:val="both"/>
+      </w:pPr>
+    </w:p>
     <w:sectPr>
       <w:type w:val="continuous"/>
       <w:pgSz w:w="595.30pt" w:h="841.90pt" w:code="9"/>

</xml_diff>